<commit_message>
update on report, delete the curent problem - there's no problem now
</commit_message>
<xml_diff>
--- a/crawl/CrawlerReport.docx
+++ b/crawl/CrawlerReport.docx
@@ -336,7 +336,6 @@
         <w:t xml:space="preserve">: </w:t>
       </w:r>
       <w:proofErr w:type="spellStart"/>
-      <w:proofErr w:type="gramStart"/>
       <w:r>
         <w:rPr>
           <w:rFonts w:ascii="Times New Roman" w:hAnsi="Times New Roman" w:cs="Times New Roman"/>
@@ -347,7 +346,6 @@
         <w:t>Th.S</w:t>
       </w:r>
       <w:proofErr w:type="spellEnd"/>
-      <w:proofErr w:type="gramEnd"/>
       <w:r>
         <w:rPr>
           <w:rFonts w:ascii="Times New Roman" w:hAnsi="Times New Roman" w:cs="Times New Roman"/>
@@ -1335,150 +1333,13 @@
     </w:p>
     <w:p>
       <w:pPr>
-        <w:pStyle w:val="oancuaDanhsach"/>
-        <w:numPr>
-          <w:ilvl w:val="0"/>
-          <w:numId w:val="1"/>
-        </w:numPr>
-        <w:tabs>
-          <w:tab w:val="right" w:leader="dot" w:pos="8640"/>
-        </w:tabs>
         <w:rPr>
           <w:rFonts w:ascii="Times New Roman" w:hAnsi="Times New Roman" w:cs="Times New Roman"/>
           <w:i/>
-          <w:sz w:val="28"/>
-          <w:szCs w:val="28"/>
-        </w:rPr>
-      </w:pPr>
-      <w:proofErr w:type="spellStart"/>
-      <w:r>
-        <w:rPr>
-          <w:rFonts w:ascii="Times New Roman" w:hAnsi="Times New Roman" w:cs="Times New Roman"/>
-          <w:i/>
-          <w:sz w:val="28"/>
-          <w:szCs w:val="28"/>
-        </w:rPr>
-        <w:t>Các</w:t>
-      </w:r>
-      <w:proofErr w:type="spellEnd"/>
-      <w:r>
-        <w:rPr>
-          <w:rFonts w:ascii="Times New Roman" w:hAnsi="Times New Roman" w:cs="Times New Roman"/>
-          <w:i/>
-          <w:sz w:val="28"/>
-          <w:szCs w:val="28"/>
-        </w:rPr>
-        <w:t xml:space="preserve"> </w:t>
-      </w:r>
-      <w:proofErr w:type="spellStart"/>
-      <w:r>
-        <w:rPr>
-          <w:rFonts w:ascii="Times New Roman" w:hAnsi="Times New Roman" w:cs="Times New Roman"/>
-          <w:i/>
-          <w:sz w:val="28"/>
-          <w:szCs w:val="28"/>
-        </w:rPr>
-        <w:t>vấn</w:t>
-      </w:r>
-      <w:proofErr w:type="spellEnd"/>
-      <w:r>
-        <w:rPr>
-          <w:rFonts w:ascii="Times New Roman" w:hAnsi="Times New Roman" w:cs="Times New Roman"/>
-          <w:i/>
-          <w:sz w:val="28"/>
-          <w:szCs w:val="28"/>
-        </w:rPr>
-        <w:t xml:space="preserve"> </w:t>
-      </w:r>
-      <w:proofErr w:type="spellStart"/>
-      <w:r>
-        <w:rPr>
-          <w:rFonts w:ascii="Times New Roman" w:hAnsi="Times New Roman" w:cs="Times New Roman"/>
-          <w:i/>
-          <w:sz w:val="28"/>
-          <w:szCs w:val="28"/>
-        </w:rPr>
-        <w:t>đê</w:t>
-      </w:r>
-      <w:proofErr w:type="spellEnd"/>
-      <w:r>
-        <w:rPr>
-          <w:rFonts w:ascii="Times New Roman" w:hAnsi="Times New Roman" w:cs="Times New Roman"/>
-          <w:i/>
-          <w:sz w:val="28"/>
-          <w:szCs w:val="28"/>
-        </w:rPr>
-        <w:t xml:space="preserve">̀ </w:t>
-      </w:r>
-      <w:proofErr w:type="spellStart"/>
-      <w:r>
-        <w:rPr>
-          <w:rFonts w:ascii="Times New Roman" w:hAnsi="Times New Roman" w:cs="Times New Roman"/>
-          <w:i/>
-          <w:sz w:val="28"/>
-          <w:szCs w:val="28"/>
-        </w:rPr>
-        <w:t>hiện</w:t>
-      </w:r>
-      <w:proofErr w:type="spellEnd"/>
-      <w:r>
-        <w:rPr>
-          <w:rFonts w:ascii="Times New Roman" w:hAnsi="Times New Roman" w:cs="Times New Roman"/>
-          <w:i/>
-          <w:sz w:val="28"/>
-          <w:szCs w:val="28"/>
-        </w:rPr>
-        <w:t xml:space="preserve"> </w:t>
-      </w:r>
-      <w:proofErr w:type="spellStart"/>
-      <w:r>
-        <w:rPr>
-          <w:rFonts w:ascii="Times New Roman" w:hAnsi="Times New Roman" w:cs="Times New Roman"/>
-          <w:i/>
-          <w:sz w:val="28"/>
-          <w:szCs w:val="28"/>
-        </w:rPr>
-        <w:t>gặp</w:t>
-      </w:r>
-      <w:proofErr w:type="spellEnd"/>
-      <w:r>
-        <w:rPr>
-          <w:rFonts w:ascii="Times New Roman" w:hAnsi="Times New Roman" w:cs="Times New Roman"/>
-          <w:i/>
-          <w:sz w:val="28"/>
-          <w:szCs w:val="28"/>
-        </w:rPr>
-        <w:t xml:space="preserve"> </w:t>
-      </w:r>
-      <w:proofErr w:type="spellStart"/>
-      <w:r>
-        <w:rPr>
-          <w:rFonts w:ascii="Times New Roman" w:hAnsi="Times New Roman" w:cs="Times New Roman"/>
-          <w:i/>
-          <w:sz w:val="28"/>
-          <w:szCs w:val="28"/>
-        </w:rPr>
-        <w:t>phải</w:t>
-      </w:r>
-      <w:proofErr w:type="spellEnd"/>
-      <w:r>
-        <w:rPr>
-          <w:rFonts w:ascii="Times New Roman" w:hAnsi="Times New Roman" w:cs="Times New Roman"/>
-          <w:i/>
-          <w:sz w:val="28"/>
-          <w:szCs w:val="28"/>
-        </w:rPr>
-        <w:tab/>
-        <w:t>10</w:t>
-      </w:r>
-    </w:p>
-    <w:p>
-      <w:pPr>
-        <w:rPr>
-          <w:rFonts w:ascii="Times New Roman" w:hAnsi="Times New Roman" w:cs="Times New Roman"/>
-          <w:i/>
-        </w:rPr>
-      </w:pPr>
+        </w:rPr>
+      </w:pPr>
+      <w:bookmarkStart w:id="0" w:name="_GoBack"/>
+      <w:bookmarkEnd w:id="0"/>
       <w:r>
         <w:rPr>
           <w:rFonts w:ascii="Times New Roman" w:hAnsi="Times New Roman" w:cs="Times New Roman"/>
@@ -3618,25 +3479,7 @@
           <w:sz w:val="26"/>
           <w:szCs w:val="26"/>
         </w:rPr>
-        <w:t xml:space="preserve">, Beautiful Soup, Phantom Js, </w:t>
-      </w:r>
-      <w:proofErr w:type="gramStart"/>
-      <w:r>
-        <w:rPr>
-          <w:rFonts w:ascii="Times New Roman" w:hAnsi="Times New Roman" w:cs="Times New Roman"/>
-          <w:sz w:val="26"/>
-          <w:szCs w:val="26"/>
-        </w:rPr>
-        <w:t>Selenium,…</w:t>
-      </w:r>
-      <w:proofErr w:type="gramEnd"/>
-      <w:r>
-        <w:rPr>
-          <w:rFonts w:ascii="Times New Roman" w:hAnsi="Times New Roman" w:cs="Times New Roman"/>
-          <w:sz w:val="26"/>
-          <w:szCs w:val="26"/>
-        </w:rPr>
-        <w:t xml:space="preserve"> </w:t>
+        <w:t xml:space="preserve">, Beautiful Soup, Phantom Js, Selenium,… </w:t>
       </w:r>
       <w:proofErr w:type="spellStart"/>
       <w:r>
@@ -5673,7 +5516,6 @@
           <w:szCs w:val="26"/>
         </w:rPr>
       </w:pPr>
-      <w:proofErr w:type="gramStart"/>
       <w:r>
         <w:rPr>
           <w:rFonts w:ascii="Times New Roman" w:hAnsi="Times New Roman" w:cs="Times New Roman"/>
@@ -5681,17 +5523,7 @@
           <w:sz w:val="28"/>
           <w:szCs w:val="28"/>
         </w:rPr>
-        <w:t>https://cso.kmi.open.ac.uk/topics/  +</w:t>
-      </w:r>
-      <w:proofErr w:type="gramEnd"/>
-      <w:r>
-        <w:rPr>
-          <w:rFonts w:ascii="Times New Roman" w:hAnsi="Times New Roman" w:cs="Times New Roman"/>
-          <w:b/>
-          <w:sz w:val="28"/>
-          <w:szCs w:val="28"/>
-        </w:rPr>
-        <w:t xml:space="preserve"> </w:t>
+        <w:t xml:space="preserve">https://cso.kmi.open.ac.uk/topics/  + </w:t>
       </w:r>
       <w:proofErr w:type="spellStart"/>
       <w:r>
@@ -6147,18 +5979,8 @@
           <w:sz w:val="26"/>
           <w:szCs w:val="26"/>
         </w:rPr>
-        <w:t xml:space="preserve"> link, </w:t>
-      </w:r>
-      <w:proofErr w:type="gramStart"/>
-      <w:r>
-        <w:rPr>
-          <w:rFonts w:ascii="Times New Roman" w:hAnsi="Times New Roman" w:cs="Times New Roman"/>
-          <w:sz w:val="26"/>
-          <w:szCs w:val="26"/>
-        </w:rPr>
-        <w:t>content,…</w:t>
-      </w:r>
-      <w:proofErr w:type="gramEnd"/>
+        <w:t xml:space="preserve"> link, content,…</w:t>
+      </w:r>
       <w:r>
         <w:rPr>
           <w:rFonts w:ascii="Times New Roman" w:hAnsi="Times New Roman" w:cs="Times New Roman"/>
@@ -9309,7 +9131,6 @@
         <w:t xml:space="preserve"> </w:t>
       </w:r>
       <w:proofErr w:type="spellStart"/>
-      <w:proofErr w:type="gramStart"/>
       <w:r>
         <w:rPr>
           <w:rFonts w:ascii="Times New Roman" w:hAnsi="Times New Roman" w:cs="Times New Roman"/>
@@ -9325,16 +9146,7 @@
           <w:sz w:val="26"/>
           <w:szCs w:val="26"/>
         </w:rPr>
-        <w:t xml:space="preserve"> :</w:t>
-      </w:r>
-      <w:proofErr w:type="gramEnd"/>
-      <w:r>
-        <w:rPr>
-          <w:rFonts w:ascii="Times New Roman" w:hAnsi="Times New Roman" w:cs="Times New Roman"/>
-          <w:sz w:val="26"/>
-          <w:szCs w:val="26"/>
-        </w:rPr>
-        <w:t xml:space="preserve"> </w:t>
+        <w:t xml:space="preserve"> : </w:t>
       </w:r>
       <w:proofErr w:type="spellStart"/>
       <w:r>
@@ -10510,7 +10322,6 @@
         <w:t>=</w:t>
       </w:r>
       <w:proofErr w:type="spellStart"/>
-      <w:proofErr w:type="gramStart"/>
       <w:r>
         <w:rPr>
           <w:rFonts w:ascii="Consolas" w:eastAsia="Times New Roman" w:hAnsi="Consolas" w:cs="Times New Roman"/>
@@ -10521,7 +10332,6 @@
         <w:t>response.xpath</w:t>
       </w:r>
       <w:proofErr w:type="spellEnd"/>
-      <w:proofErr w:type="gramEnd"/>
       <w:r>
         <w:rPr>
           <w:rFonts w:ascii="Consolas" w:eastAsia="Times New Roman" w:hAnsi="Consolas" w:cs="Times New Roman"/>
@@ -10666,7 +10476,6 @@
         </w:rPr>
         <w:t> set_selector.css(</w:t>
       </w:r>
-      <w:proofErr w:type="gramStart"/>
       <w:r>
         <w:rPr>
           <w:rFonts w:ascii="Consolas" w:eastAsia="Times New Roman" w:hAnsi="Consolas" w:cs="Times New Roman"/>
@@ -10674,17 +10483,7 @@
           <w:sz w:val="21"/>
           <w:szCs w:val="21"/>
         </w:rPr>
-        <w:t>'.compact</w:t>
-      </w:r>
-      <w:proofErr w:type="gramEnd"/>
-      <w:r>
-        <w:rPr>
-          <w:rFonts w:ascii="Consolas" w:eastAsia="Times New Roman" w:hAnsi="Consolas" w:cs="Times New Roman"/>
-          <w:color w:val="CE9178"/>
-          <w:sz w:val="21"/>
-          <w:szCs w:val="21"/>
-        </w:rPr>
-        <w:t>-topic'</w:t>
+        <w:t>'.compact-topic'</w:t>
       </w:r>
       <w:r>
         <w:rPr>
@@ -10753,19 +10552,8 @@
           <w:sz w:val="21"/>
           <w:szCs w:val="21"/>
         </w:rPr>
-        <w:t> </w:t>
-      </w:r>
-      <w:proofErr w:type="gramStart"/>
-      <w:r>
-        <w:rPr>
-          <w:rFonts w:ascii="Consolas" w:eastAsia="Times New Roman" w:hAnsi="Consolas" w:cs="Times New Roman"/>
-          <w:color w:val="FFFFFF"/>
-          <w:sz w:val="21"/>
-          <w:szCs w:val="21"/>
-        </w:rPr>
-        <w:t>title.css(</w:t>
-      </w:r>
-      <w:proofErr w:type="gramEnd"/>
+        <w:t> title.css(</w:t>
+      </w:r>
       <w:r>
         <w:rPr>
           <w:rFonts w:ascii="Consolas" w:eastAsia="Times New Roman" w:hAnsi="Consolas" w:cs="Times New Roman"/>
@@ -11076,27 +10864,7 @@
           <w:sz w:val="21"/>
           <w:szCs w:val="21"/>
         </w:rPr>
-        <w:t> child_</w:t>
-      </w:r>
-      <w:proofErr w:type="gramStart"/>
-      <w:r>
-        <w:rPr>
-          <w:rFonts w:ascii="Consolas" w:eastAsia="Times New Roman" w:hAnsi="Consolas" w:cs="Times New Roman"/>
-          <w:color w:val="FFFFFF"/>
-          <w:sz w:val="21"/>
-          <w:szCs w:val="21"/>
-        </w:rPr>
-        <w:t>txt.count</w:t>
-      </w:r>
-      <w:proofErr w:type="gramEnd"/>
-      <w:r>
-        <w:rPr>
-          <w:rFonts w:ascii="Consolas" w:eastAsia="Times New Roman" w:hAnsi="Consolas" w:cs="Times New Roman"/>
-          <w:color w:val="FFFFFF"/>
-          <w:sz w:val="21"/>
-          <w:szCs w:val="21"/>
-        </w:rPr>
-        <w:t>(link_process(child))</w:t>
+        <w:t> child_txt.count(link_process(child))</w:t>
       </w:r>
       <w:r>
         <w:rPr>
@@ -11181,20 +10949,9 @@
           <w:sz w:val="21"/>
           <w:szCs w:val="21"/>
         </w:rPr>
-        <w:t>child_</w:t>
-      </w:r>
-      <w:proofErr w:type="gramStart"/>
-      <w:r>
-        <w:rPr>
-          <w:rFonts w:ascii="Consolas" w:eastAsia="Times New Roman" w:hAnsi="Consolas" w:cs="Times New Roman"/>
-          <w:color w:val="FFFFFF"/>
-          <w:sz w:val="21"/>
-          <w:szCs w:val="21"/>
-        </w:rPr>
-        <w:t>txt.append</w:t>
-      </w:r>
-      <w:proofErr w:type="spellEnd"/>
-      <w:proofErr w:type="gramEnd"/>
+        <w:t>child_txt.append</w:t>
+      </w:r>
+      <w:proofErr w:type="spellEnd"/>
       <w:r>
         <w:rPr>
           <w:rFonts w:ascii="Consolas" w:eastAsia="Times New Roman" w:hAnsi="Consolas" w:cs="Times New Roman"/>
@@ -11243,27 +11000,7 @@
           <w:sz w:val="21"/>
           <w:szCs w:val="21"/>
         </w:rPr>
-        <w:t>                child_</w:t>
-      </w:r>
-      <w:proofErr w:type="gramStart"/>
-      <w:r>
-        <w:rPr>
-          <w:rFonts w:ascii="Consolas" w:eastAsia="Times New Roman" w:hAnsi="Consolas" w:cs="Times New Roman"/>
-          <w:color w:val="FFFFFF"/>
-          <w:sz w:val="21"/>
-          <w:szCs w:val="21"/>
-        </w:rPr>
-        <w:t>queue.append</w:t>
-      </w:r>
-      <w:proofErr w:type="gramEnd"/>
-      <w:r>
-        <w:rPr>
-          <w:rFonts w:ascii="Consolas" w:eastAsia="Times New Roman" w:hAnsi="Consolas" w:cs="Times New Roman"/>
-          <w:color w:val="FFFFFF"/>
-          <w:sz w:val="21"/>
-          <w:szCs w:val="21"/>
-        </w:rPr>
-        <w:t>(link_process(child)</w:t>
+        <w:t>                child_queue.append(link_process(child)</w:t>
       </w:r>
       <w:r>
         <w:rPr>
@@ -11439,7 +11176,6 @@
         </w:rPr>
         <w:t> process_NoneType(response.css(</w:t>
       </w:r>
-      <w:proofErr w:type="gramStart"/>
       <w:r>
         <w:rPr>
           <w:rFonts w:ascii="Consolas" w:eastAsia="Times New Roman" w:hAnsi="Consolas" w:cs="Times New Roman"/>
@@ -11447,17 +11183,7 @@
           <w:sz w:val="21"/>
           <w:szCs w:val="21"/>
         </w:rPr>
-        <w:t>".display</w:t>
-      </w:r>
-      <w:proofErr w:type="gramEnd"/>
-      <w:r>
-        <w:rPr>
-          <w:rFonts w:ascii="Consolas" w:eastAsia="Times New Roman" w:hAnsi="Consolas" w:cs="Times New Roman"/>
-          <w:color w:val="CE9178"/>
-          <w:sz w:val="21"/>
-          <w:szCs w:val="21"/>
-        </w:rPr>
-        <w:t>-5::text"</w:t>
+        <w:t>".display-5::text"</w:t>
       </w:r>
       <w:r>
         <w:rPr>
@@ -11489,7 +11215,7 @@
         </w:rPr>
         <w:t>        </w:t>
       </w:r>
-      <w:bookmarkStart w:id="0" w:name="_Hlk19728162"/>
+      <w:bookmarkStart w:id="1" w:name="_Hlk19728162"/>
       <w:r>
         <w:rPr>
           <w:rFonts w:ascii="Consolas" w:eastAsia="Times New Roman" w:hAnsi="Consolas" w:cs="Times New Roman"/>
@@ -11517,7 +11243,6 @@
         </w:rPr>
         <w:t> process_NoneType(response.css(</w:t>
       </w:r>
-      <w:proofErr w:type="gramStart"/>
       <w:r>
         <w:rPr>
           <w:rFonts w:ascii="Consolas" w:eastAsia="Times New Roman" w:hAnsi="Consolas" w:cs="Times New Roman"/>
@@ -11525,17 +11250,7 @@
           <w:sz w:val="21"/>
           <w:szCs w:val="21"/>
         </w:rPr>
-        <w:t>".card</w:t>
-      </w:r>
-      <w:proofErr w:type="gramEnd"/>
-      <w:r>
-        <w:rPr>
-          <w:rFonts w:ascii="Consolas" w:eastAsia="Times New Roman" w:hAnsi="Consolas" w:cs="Times New Roman"/>
-          <w:color w:val="CE9178"/>
-          <w:sz w:val="21"/>
-          <w:szCs w:val="21"/>
-        </w:rPr>
-        <w:t>-body&gt;p::text"</w:t>
+        <w:t>".card-body&gt;p::text"</w:t>
       </w:r>
       <w:r>
         <w:rPr>
@@ -11559,7 +11274,7 @@
         </w:rPr>
       </w:pPr>
     </w:p>
-    <w:bookmarkEnd w:id="0"/>
+    <w:bookmarkEnd w:id="1"/>
     <w:p>
       <w:pPr>
         <w:shd w:val="clear" w:color="auto" w:fill="000000"/>
@@ -11580,7 +11295,7 @@
         </w:rPr>
         <w:t>        </w:t>
       </w:r>
-      <w:bookmarkStart w:id="1" w:name="_Hlk19728486"/>
+      <w:bookmarkStart w:id="2" w:name="_Hlk19728486"/>
       <w:r>
         <w:rPr>
           <w:rFonts w:ascii="Consolas" w:eastAsia="Times New Roman" w:hAnsi="Consolas" w:cs="Times New Roman"/>
@@ -11608,7 +11323,6 @@
         </w:rPr>
         <w:t> process_NoneType(response.css(</w:t>
       </w:r>
-      <w:proofErr w:type="gramStart"/>
       <w:r>
         <w:rPr>
           <w:rFonts w:ascii="Consolas" w:eastAsia="Times New Roman" w:hAnsi="Consolas" w:cs="Times New Roman"/>
@@ -11616,17 +11330,7 @@
           <w:sz w:val="21"/>
           <w:szCs w:val="21"/>
         </w:rPr>
-        <w:t>".card</w:t>
-      </w:r>
-      <w:proofErr w:type="gramEnd"/>
-      <w:r>
-        <w:rPr>
-          <w:rFonts w:ascii="Consolas" w:eastAsia="Times New Roman" w:hAnsi="Consolas" w:cs="Times New Roman"/>
-          <w:color w:val="CE9178"/>
-          <w:sz w:val="21"/>
-          <w:szCs w:val="21"/>
-        </w:rPr>
-        <w:t>-text::text"</w:t>
+        <w:t>".card-text::text"</w:t>
       </w:r>
       <w:r>
         <w:rPr>
@@ -11636,399 +11340,6 @@
           <w:szCs w:val="21"/>
         </w:rPr>
         <w:t>).get())</w:t>
-      </w:r>
-      <w:bookmarkEnd w:id="1"/>
-    </w:p>
-    <w:p>
-      <w:pPr>
-        <w:shd w:val="clear" w:color="auto" w:fill="000000"/>
-        <w:spacing w:after="0" w:line="285" w:lineRule="atLeast"/>
-        <w:rPr>
-          <w:rFonts w:ascii="Consolas" w:eastAsia="Times New Roman" w:hAnsi="Consolas" w:cs="Times New Roman"/>
-          <w:color w:val="FFFFFF"/>
-          <w:sz w:val="21"/>
-          <w:szCs w:val="21"/>
-        </w:rPr>
-      </w:pPr>
-      <w:r>
-        <w:rPr>
-          <w:rFonts w:ascii="Consolas" w:eastAsia="Times New Roman" w:hAnsi="Consolas" w:cs="Times New Roman"/>
-          <w:color w:val="FFFFFF"/>
-          <w:sz w:val="21"/>
-          <w:szCs w:val="21"/>
-        </w:rPr>
-        <w:t>        </w:t>
-      </w:r>
-      <w:r>
-        <w:rPr>
-          <w:rFonts w:ascii="Consolas" w:eastAsia="Times New Roman" w:hAnsi="Consolas" w:cs="Times New Roman"/>
-          <w:color w:val="7CA668"/>
-          <w:sz w:val="21"/>
-          <w:szCs w:val="21"/>
-        </w:rPr>
-        <w:t>#</w:t>
-      </w:r>
-      <w:proofErr w:type="spellStart"/>
-      <w:r>
-        <w:rPr>
-          <w:rFonts w:ascii="Consolas" w:eastAsia="Times New Roman" w:hAnsi="Consolas" w:cs="Times New Roman"/>
-          <w:color w:val="7CA668"/>
-          <w:sz w:val="21"/>
-          <w:szCs w:val="21"/>
-        </w:rPr>
-        <w:t>childof</w:t>
-      </w:r>
-      <w:proofErr w:type="spellEnd"/>
-      <w:r>
-        <w:rPr>
-          <w:rFonts w:ascii="Consolas" w:eastAsia="Times New Roman" w:hAnsi="Consolas" w:cs="Times New Roman"/>
-          <w:color w:val="7CA668"/>
-          <w:sz w:val="21"/>
-          <w:szCs w:val="21"/>
-        </w:rPr>
-        <w:t>_ &amp;_label</w:t>
-      </w:r>
-    </w:p>
-    <w:p>
-      <w:pPr>
-        <w:shd w:val="clear" w:color="auto" w:fill="000000"/>
-        <w:spacing w:after="0" w:line="285" w:lineRule="atLeast"/>
-        <w:rPr>
-          <w:rFonts w:ascii="Consolas" w:eastAsia="Times New Roman" w:hAnsi="Consolas" w:cs="Times New Roman"/>
-          <w:color w:val="FFFFFF"/>
-          <w:sz w:val="21"/>
-          <w:szCs w:val="21"/>
-        </w:rPr>
-      </w:pPr>
-      <w:r>
-        <w:rPr>
-          <w:rFonts w:ascii="Consolas" w:eastAsia="Times New Roman" w:hAnsi="Consolas" w:cs="Times New Roman"/>
-          <w:color w:val="FFFFFF"/>
-          <w:sz w:val="21"/>
-          <w:szCs w:val="21"/>
-        </w:rPr>
-        <w:t>        </w:t>
-      </w:r>
-      <w:r>
-        <w:rPr>
-          <w:rFonts w:ascii="Consolas" w:eastAsia="Times New Roman" w:hAnsi="Consolas" w:cs="Times New Roman"/>
-          <w:color w:val="CE9178"/>
-          <w:sz w:val="21"/>
-          <w:szCs w:val="21"/>
-        </w:rPr>
-        <w:t>"""</w:t>
-      </w:r>
-    </w:p>
-    <w:p>
-      <w:pPr>
-        <w:shd w:val="clear" w:color="auto" w:fill="000000"/>
-        <w:spacing w:after="0" w:line="285" w:lineRule="atLeast"/>
-        <w:rPr>
-          <w:rFonts w:ascii="Consolas" w:eastAsia="Times New Roman" w:hAnsi="Consolas" w:cs="Times New Roman"/>
-          <w:color w:val="FFFFFF"/>
-          <w:sz w:val="21"/>
-          <w:szCs w:val="21"/>
-        </w:rPr>
-      </w:pPr>
-      <w:r>
-        <w:rPr>
-          <w:rFonts w:ascii="Consolas" w:eastAsia="Times New Roman" w:hAnsi="Consolas" w:cs="Times New Roman"/>
-          <w:color w:val="CE9178"/>
-          <w:sz w:val="21"/>
-          <w:szCs w:val="21"/>
-        </w:rPr>
-        <w:t>        link_father = process_NoneType(set_selector.css("</w:t>
-      </w:r>
-      <w:proofErr w:type="gramStart"/>
-      <w:r>
-        <w:rPr>
-          <w:rFonts w:ascii="Consolas" w:eastAsia="Times New Roman" w:hAnsi="Consolas" w:cs="Times New Roman"/>
-          <w:color w:val="CE9178"/>
-          <w:sz w:val="21"/>
-          <w:szCs w:val="21"/>
-        </w:rPr>
-        <w:t>tr:last</w:t>
-      </w:r>
-      <w:proofErr w:type="gramEnd"/>
-      <w:r>
-        <w:rPr>
-          <w:rFonts w:ascii="Consolas" w:eastAsia="Times New Roman" w:hAnsi="Consolas" w:cs="Times New Roman"/>
-          <w:color w:val="CE9178"/>
-          <w:sz w:val="21"/>
-          <w:szCs w:val="21"/>
-        </w:rPr>
-        <w:t>-child").getall())</w:t>
-      </w:r>
-    </w:p>
-    <w:p>
-      <w:pPr>
-        <w:shd w:val="clear" w:color="auto" w:fill="000000"/>
-        <w:spacing w:after="0" w:line="285" w:lineRule="atLeast"/>
-        <w:rPr>
-          <w:rFonts w:ascii="Consolas" w:eastAsia="Times New Roman" w:hAnsi="Consolas" w:cs="Times New Roman"/>
-          <w:color w:val="FFFFFF"/>
-          <w:sz w:val="21"/>
-          <w:szCs w:val="21"/>
-        </w:rPr>
-      </w:pPr>
-      <w:r>
-        <w:rPr>
-          <w:rFonts w:ascii="Consolas" w:eastAsia="Times New Roman" w:hAnsi="Consolas" w:cs="Times New Roman"/>
-          <w:color w:val="CE9178"/>
-          <w:sz w:val="21"/>
-          <w:szCs w:val="21"/>
-        </w:rPr>
-        <w:t>        print(</w:t>
-      </w:r>
-      <w:proofErr w:type="spellStart"/>
-      <w:r>
-        <w:rPr>
-          <w:rFonts w:ascii="Consolas" w:eastAsia="Times New Roman" w:hAnsi="Consolas" w:cs="Times New Roman"/>
-          <w:color w:val="CE9178"/>
-          <w:sz w:val="21"/>
-          <w:szCs w:val="21"/>
-        </w:rPr>
-        <w:t>link_father</w:t>
-      </w:r>
-      <w:proofErr w:type="spellEnd"/>
-      <w:r>
-        <w:rPr>
-          <w:rFonts w:ascii="Consolas" w:eastAsia="Times New Roman" w:hAnsi="Consolas" w:cs="Times New Roman"/>
-          <w:color w:val="CE9178"/>
-          <w:sz w:val="21"/>
-          <w:szCs w:val="21"/>
-        </w:rPr>
-        <w:t>)</w:t>
-      </w:r>
-    </w:p>
-    <w:p>
-      <w:pPr>
-        <w:shd w:val="clear" w:color="auto" w:fill="000000"/>
-        <w:spacing w:after="0" w:line="285" w:lineRule="atLeast"/>
-        <w:rPr>
-          <w:rFonts w:ascii="Consolas" w:eastAsia="Times New Roman" w:hAnsi="Consolas" w:cs="Times New Roman"/>
-          <w:color w:val="FFFFFF"/>
-          <w:sz w:val="21"/>
-          <w:szCs w:val="21"/>
-        </w:rPr>
-      </w:pPr>
-      <w:r>
-        <w:rPr>
-          <w:rFonts w:ascii="Consolas" w:eastAsia="Times New Roman" w:hAnsi="Consolas" w:cs="Times New Roman"/>
-          <w:color w:val="CE9178"/>
-          <w:sz w:val="21"/>
-          <w:szCs w:val="21"/>
-        </w:rPr>
-        <w:t>        """</w:t>
-      </w:r>
-    </w:p>
-    <w:p>
-      <w:pPr>
-        <w:shd w:val="clear" w:color="auto" w:fill="000000"/>
-        <w:spacing w:after="0" w:line="285" w:lineRule="atLeast"/>
-        <w:rPr>
-          <w:rFonts w:ascii="Consolas" w:eastAsia="Times New Roman" w:hAnsi="Consolas" w:cs="Times New Roman"/>
-          <w:color w:val="FFFFFF"/>
-          <w:sz w:val="21"/>
-          <w:szCs w:val="21"/>
-        </w:rPr>
-      </w:pPr>
-      <w:r>
-        <w:rPr>
-          <w:rFonts w:ascii="Consolas" w:eastAsia="Times New Roman" w:hAnsi="Consolas" w:cs="Times New Roman"/>
-          <w:color w:val="FFFFFF"/>
-          <w:sz w:val="21"/>
-          <w:szCs w:val="21"/>
-        </w:rPr>
-        <w:t>        link </w:t>
-      </w:r>
-      <w:r>
-        <w:rPr>
-          <w:rFonts w:ascii="Consolas" w:eastAsia="Times New Roman" w:hAnsi="Consolas" w:cs="Times New Roman"/>
-          <w:color w:val="D4D4D4"/>
-          <w:sz w:val="21"/>
-          <w:szCs w:val="21"/>
-        </w:rPr>
-        <w:t>=</w:t>
-      </w:r>
-      <w:r>
-        <w:rPr>
-          <w:rFonts w:ascii="Consolas" w:eastAsia="Times New Roman" w:hAnsi="Consolas" w:cs="Times New Roman"/>
-          <w:color w:val="FFFFFF"/>
-          <w:sz w:val="21"/>
-          <w:szCs w:val="21"/>
-        </w:rPr>
-        <w:t> response.url</w:t>
-      </w:r>
-    </w:p>
-    <w:p>
-      <w:pPr>
-        <w:shd w:val="clear" w:color="auto" w:fill="000000"/>
-        <w:spacing w:after="0" w:line="285" w:lineRule="atLeast"/>
-        <w:rPr>
-          <w:rFonts w:ascii="Consolas" w:eastAsia="Times New Roman" w:hAnsi="Consolas" w:cs="Times New Roman"/>
-          <w:color w:val="FFFFFF"/>
-          <w:sz w:val="21"/>
-          <w:szCs w:val="21"/>
-        </w:rPr>
-      </w:pPr>
-      <w:r>
-        <w:rPr>
-          <w:rFonts w:ascii="Consolas" w:eastAsia="Times New Roman" w:hAnsi="Consolas" w:cs="Times New Roman"/>
-          <w:color w:val="FFFFFF"/>
-          <w:sz w:val="21"/>
-          <w:szCs w:val="21"/>
-        </w:rPr>
-        <w:t>        </w:t>
-      </w:r>
-    </w:p>
-    <w:p>
-      <w:pPr>
-        <w:shd w:val="clear" w:color="auto" w:fill="000000"/>
-        <w:spacing w:after="0" w:line="285" w:lineRule="atLeast"/>
-        <w:rPr>
-          <w:rFonts w:ascii="Consolas" w:eastAsia="Times New Roman" w:hAnsi="Consolas" w:cs="Times New Roman"/>
-          <w:color w:val="FFFFFF"/>
-          <w:sz w:val="21"/>
-          <w:szCs w:val="21"/>
-        </w:rPr>
-      </w:pPr>
-      <w:r>
-        <w:rPr>
-          <w:rFonts w:ascii="Consolas" w:eastAsia="Times New Roman" w:hAnsi="Consolas" w:cs="Times New Roman"/>
-          <w:color w:val="FFFFFF"/>
-          <w:sz w:val="21"/>
-          <w:szCs w:val="21"/>
-        </w:rPr>
-        <w:t>        </w:t>
-      </w:r>
-      <w:r>
-        <w:rPr>
-          <w:rFonts w:ascii="Consolas" w:eastAsia="Times New Roman" w:hAnsi="Consolas" w:cs="Times New Roman"/>
-          <w:color w:val="7CA668"/>
-          <w:sz w:val="21"/>
-          <w:szCs w:val="21"/>
-        </w:rPr>
-        <w:t>#External Resources</w:t>
-      </w:r>
-    </w:p>
-    <w:p>
-      <w:pPr>
-        <w:shd w:val="clear" w:color="auto" w:fill="000000"/>
-        <w:spacing w:after="0" w:line="285" w:lineRule="atLeast"/>
-        <w:rPr>
-          <w:rFonts w:ascii="Consolas" w:eastAsia="Times New Roman" w:hAnsi="Consolas" w:cs="Times New Roman"/>
-          <w:color w:val="FFFFFF"/>
-          <w:sz w:val="21"/>
-          <w:szCs w:val="21"/>
-        </w:rPr>
-      </w:pPr>
-      <w:r>
-        <w:rPr>
-          <w:rFonts w:ascii="Consolas" w:eastAsia="Times New Roman" w:hAnsi="Consolas" w:cs="Times New Roman"/>
-          <w:color w:val="FFFFFF"/>
-          <w:sz w:val="21"/>
-          <w:szCs w:val="21"/>
-        </w:rPr>
-        <w:t>        </w:t>
-      </w:r>
-      <w:proofErr w:type="spellStart"/>
-      <w:r>
-        <w:rPr>
-          <w:rFonts w:ascii="Consolas" w:eastAsia="Times New Roman" w:hAnsi="Consolas" w:cs="Times New Roman"/>
-          <w:color w:val="FFFFFF"/>
-          <w:sz w:val="21"/>
-          <w:szCs w:val="21"/>
-        </w:rPr>
-        <w:t>link_resource</w:t>
-      </w:r>
-      <w:proofErr w:type="spellEnd"/>
-      <w:r>
-        <w:rPr>
-          <w:rFonts w:ascii="Consolas" w:eastAsia="Times New Roman" w:hAnsi="Consolas" w:cs="Times New Roman"/>
-          <w:color w:val="D4D4D4"/>
-          <w:sz w:val="21"/>
-          <w:szCs w:val="21"/>
-        </w:rPr>
-        <w:t>=</w:t>
-      </w:r>
-      <w:r>
-        <w:rPr>
-          <w:rFonts w:ascii="Consolas" w:eastAsia="Times New Roman" w:hAnsi="Consolas" w:cs="Times New Roman"/>
-          <w:color w:val="CE9178"/>
-          <w:sz w:val="21"/>
-          <w:szCs w:val="21"/>
-        </w:rPr>
-        <w:t>" "</w:t>
-      </w:r>
-    </w:p>
-    <w:p>
-      <w:pPr>
-        <w:shd w:val="clear" w:color="auto" w:fill="000000"/>
-        <w:spacing w:after="0" w:line="285" w:lineRule="atLeast"/>
-        <w:rPr>
-          <w:rFonts w:ascii="Consolas" w:eastAsia="Times New Roman" w:hAnsi="Consolas" w:cs="Times New Roman"/>
-          <w:color w:val="FFFFFF"/>
-          <w:sz w:val="21"/>
-          <w:szCs w:val="21"/>
-        </w:rPr>
-      </w:pPr>
-      <w:r>
-        <w:rPr>
-          <w:rFonts w:ascii="Consolas" w:eastAsia="Times New Roman" w:hAnsi="Consolas" w:cs="Times New Roman"/>
-          <w:color w:val="FFFFFF"/>
-          <w:sz w:val="21"/>
-          <w:szCs w:val="21"/>
-        </w:rPr>
-        <w:t>        </w:t>
-      </w:r>
-      <w:bookmarkStart w:id="2" w:name="_Hlk19728521"/>
-      <w:proofErr w:type="spellStart"/>
-      <w:r>
-        <w:rPr>
-          <w:rFonts w:ascii="Consolas" w:eastAsia="Times New Roman" w:hAnsi="Consolas" w:cs="Times New Roman"/>
-          <w:color w:val="FFFFFF"/>
-          <w:sz w:val="21"/>
-          <w:szCs w:val="21"/>
-        </w:rPr>
-        <w:t>link_wiki</w:t>
-      </w:r>
-      <w:proofErr w:type="spellEnd"/>
-      <w:r>
-        <w:rPr>
-          <w:rFonts w:ascii="Consolas" w:eastAsia="Times New Roman" w:hAnsi="Consolas" w:cs="Times New Roman"/>
-          <w:color w:val="FFFFFF"/>
-          <w:sz w:val="21"/>
-          <w:szCs w:val="21"/>
-        </w:rPr>
-        <w:t> </w:t>
-      </w:r>
-      <w:r>
-        <w:rPr>
-          <w:rFonts w:ascii="Consolas" w:eastAsia="Times New Roman" w:hAnsi="Consolas" w:cs="Times New Roman"/>
-          <w:color w:val="D4D4D4"/>
-          <w:sz w:val="21"/>
-          <w:szCs w:val="21"/>
-        </w:rPr>
-        <w:t>=</w:t>
-      </w:r>
-      <w:r>
-        <w:rPr>
-          <w:rFonts w:ascii="Consolas" w:eastAsia="Times New Roman" w:hAnsi="Consolas" w:cs="Times New Roman"/>
-          <w:color w:val="FFFFFF"/>
-          <w:sz w:val="21"/>
-          <w:szCs w:val="21"/>
-        </w:rPr>
-        <w:t> </w:t>
-      </w:r>
-      <w:r>
-        <w:rPr>
-          <w:rFonts w:ascii="Consolas" w:eastAsia="Times New Roman" w:hAnsi="Consolas" w:cs="Times New Roman"/>
-          <w:color w:val="CE9178"/>
-          <w:sz w:val="21"/>
-          <w:szCs w:val="21"/>
-        </w:rPr>
-        <w:t>" "</w:t>
       </w:r>
       <w:bookmarkEnd w:id="2"/>
     </w:p>
@@ -12052,65 +11363,34 @@
         </w:rPr>
         <w:t>        </w:t>
       </w:r>
-      <w:proofErr w:type="spellStart"/>
-      <w:r>
-        <w:rPr>
-          <w:rFonts w:ascii="Consolas" w:eastAsia="Times New Roman" w:hAnsi="Consolas" w:cs="Times New Roman"/>
-          <w:color w:val="FFFFFF"/>
-          <w:sz w:val="21"/>
-          <w:szCs w:val="21"/>
-        </w:rPr>
-        <w:t>set_selector</w:t>
-      </w:r>
-      <w:proofErr w:type="spellEnd"/>
-      <w:r>
-        <w:rPr>
-          <w:rFonts w:ascii="Consolas" w:eastAsia="Times New Roman" w:hAnsi="Consolas" w:cs="Times New Roman"/>
-          <w:color w:val="D4D4D4"/>
-          <w:sz w:val="21"/>
-          <w:szCs w:val="21"/>
-        </w:rPr>
-        <w:t>=</w:t>
-      </w:r>
-      <w:proofErr w:type="spellStart"/>
-      <w:proofErr w:type="gramStart"/>
-      <w:r>
-        <w:rPr>
-          <w:rFonts w:ascii="Consolas" w:eastAsia="Times New Roman" w:hAnsi="Consolas" w:cs="Times New Roman"/>
-          <w:color w:val="FFFFFF"/>
-          <w:sz w:val="21"/>
-          <w:szCs w:val="21"/>
-        </w:rPr>
-        <w:t>response.xpath</w:t>
-      </w:r>
-      <w:proofErr w:type="spellEnd"/>
-      <w:proofErr w:type="gramEnd"/>
-      <w:r>
-        <w:rPr>
-          <w:rFonts w:ascii="Consolas" w:eastAsia="Times New Roman" w:hAnsi="Consolas" w:cs="Times New Roman"/>
-          <w:color w:val="FFFFFF"/>
-          <w:sz w:val="21"/>
-          <w:szCs w:val="21"/>
-        </w:rPr>
-        <w:t>(</w:t>
-      </w:r>
-      <w:r>
-        <w:rPr>
-          <w:rFonts w:ascii="Consolas" w:eastAsia="Times New Roman" w:hAnsi="Consolas" w:cs="Times New Roman"/>
-          <w:color w:val="CE9178"/>
-          <w:sz w:val="21"/>
-          <w:szCs w:val="21"/>
-        </w:rPr>
-        <w:t>"//table[2]"</w:t>
-      </w:r>
-      <w:r>
-        <w:rPr>
-          <w:rFonts w:ascii="Consolas" w:eastAsia="Times New Roman" w:hAnsi="Consolas" w:cs="Times New Roman"/>
-          <w:color w:val="FFFFFF"/>
-          <w:sz w:val="21"/>
-          <w:szCs w:val="21"/>
-        </w:rPr>
-        <w:t>)</w:t>
+      <w:r>
+        <w:rPr>
+          <w:rFonts w:ascii="Consolas" w:eastAsia="Times New Roman" w:hAnsi="Consolas" w:cs="Times New Roman"/>
+          <w:color w:val="7CA668"/>
+          <w:sz w:val="21"/>
+          <w:szCs w:val="21"/>
+        </w:rPr>
+        <w:t>#</w:t>
+      </w:r>
+      <w:proofErr w:type="spellStart"/>
+      <w:r>
+        <w:rPr>
+          <w:rFonts w:ascii="Consolas" w:eastAsia="Times New Roman" w:hAnsi="Consolas" w:cs="Times New Roman"/>
+          <w:color w:val="7CA668"/>
+          <w:sz w:val="21"/>
+          <w:szCs w:val="21"/>
+        </w:rPr>
+        <w:t>childof</w:t>
+      </w:r>
+      <w:proofErr w:type="spellEnd"/>
+      <w:r>
+        <w:rPr>
+          <w:rFonts w:ascii="Consolas" w:eastAsia="Times New Roman" w:hAnsi="Consolas" w:cs="Times New Roman"/>
+          <w:color w:val="7CA668"/>
+          <w:sz w:val="21"/>
+          <w:szCs w:val="21"/>
+        </w:rPr>
+        <w:t>_ &amp;_label</w:t>
       </w:r>
     </w:p>
     <w:p>
@@ -12133,34 +11413,6 @@
         </w:rPr>
         <w:t>        </w:t>
       </w:r>
-      <w:bookmarkStart w:id="3" w:name="_Hlk19729037"/>
-      <w:r>
-        <w:rPr>
-          <w:rFonts w:ascii="Consolas" w:eastAsia="Times New Roman" w:hAnsi="Consolas" w:cs="Times New Roman"/>
-          <w:color w:val="FFFFFF"/>
-          <w:sz w:val="21"/>
-          <w:szCs w:val="21"/>
-        </w:rPr>
-        <w:t>link_external</w:t>
-      </w:r>
-      <w:r>
-        <w:rPr>
-          <w:rFonts w:ascii="Consolas" w:eastAsia="Times New Roman" w:hAnsi="Consolas" w:cs="Times New Roman"/>
-          <w:color w:val="D4D4D4"/>
-          <w:sz w:val="21"/>
-          <w:szCs w:val="21"/>
-        </w:rPr>
-        <w:t>=</w:t>
-      </w:r>
-      <w:r>
-        <w:rPr>
-          <w:rFonts w:ascii="Consolas" w:eastAsia="Times New Roman" w:hAnsi="Consolas" w:cs="Times New Roman"/>
-          <w:color w:val="FFFFFF"/>
-          <w:sz w:val="21"/>
-          <w:szCs w:val="21"/>
-        </w:rPr>
-        <w:t>process_NoneType(set_selector.css(</w:t>
-      </w:r>
       <w:r>
         <w:rPr>
           <w:rFonts w:ascii="Consolas" w:eastAsia="Times New Roman" w:hAnsi="Consolas" w:cs="Times New Roman"/>
@@ -12168,55 +11420,7 @@
           <w:sz w:val="21"/>
           <w:szCs w:val="21"/>
         </w:rPr>
-        <w:t>"span&gt;</w:t>
-      </w:r>
-      <w:proofErr w:type="gramStart"/>
-      <w:r>
-        <w:rPr>
-          <w:rFonts w:ascii="Consolas" w:eastAsia="Times New Roman" w:hAnsi="Consolas" w:cs="Times New Roman"/>
-          <w:color w:val="CE9178"/>
-          <w:sz w:val="21"/>
-          <w:szCs w:val="21"/>
-        </w:rPr>
-        <w:t>a::</w:t>
-      </w:r>
-      <w:proofErr w:type="gramEnd"/>
-      <w:r>
-        <w:rPr>
-          <w:rFonts w:ascii="Consolas" w:eastAsia="Times New Roman" w:hAnsi="Consolas" w:cs="Times New Roman"/>
-          <w:color w:val="CE9178"/>
-          <w:sz w:val="21"/>
-          <w:szCs w:val="21"/>
-        </w:rPr>
-        <w:t>attr(href)"</w:t>
-      </w:r>
-      <w:r>
-        <w:rPr>
-          <w:rFonts w:ascii="Consolas" w:eastAsia="Times New Roman" w:hAnsi="Consolas" w:cs="Times New Roman"/>
-          <w:color w:val="FFFFFF"/>
-          <w:sz w:val="21"/>
-          <w:szCs w:val="21"/>
-        </w:rPr>
-        <w:t>).getall())</w:t>
-      </w:r>
-      <w:bookmarkEnd w:id="3"/>
-      <w:r>
-        <w:rPr>
-          <w:rFonts w:ascii="Consolas" w:eastAsia="Times New Roman" w:hAnsi="Consolas" w:cs="Times New Roman"/>
-          <w:color w:val="FFFFFF"/>
-          <w:sz w:val="21"/>
-          <w:szCs w:val="21"/>
-        </w:rPr>
-        <w:t> </w:t>
-      </w:r>
-      <w:r>
-        <w:rPr>
-          <w:rFonts w:ascii="Consolas" w:eastAsia="Times New Roman" w:hAnsi="Consolas" w:cs="Times New Roman"/>
-          <w:color w:val="7CA668"/>
-          <w:sz w:val="21"/>
-          <w:szCs w:val="21"/>
-        </w:rPr>
-        <w:t>#response.xpath("//a[contain(@id, wikipedia)]/")</w:t>
+        <w:t>"""</w:t>
       </w:r>
     </w:p>
     <w:p>
@@ -12233,30 +11437,11 @@
       <w:r>
         <w:rPr>
           <w:rFonts w:ascii="Consolas" w:eastAsia="Times New Roman" w:hAnsi="Consolas" w:cs="Times New Roman"/>
-          <w:color w:val="FFFFFF"/>
-          <w:sz w:val="21"/>
-          <w:szCs w:val="21"/>
-        </w:rPr>
-        <w:t>        </w:t>
-      </w:r>
-      <w:bookmarkStart w:id="4" w:name="_Hlk19728533"/>
-      <w:r>
-        <w:rPr>
-          <w:rFonts w:ascii="Consolas" w:eastAsia="Times New Roman" w:hAnsi="Consolas" w:cs="Times New Roman"/>
-          <w:color w:val="C586C0"/>
-          <w:sz w:val="21"/>
-          <w:szCs w:val="21"/>
-        </w:rPr>
-        <w:t>try</w:t>
-      </w:r>
-      <w:r>
-        <w:rPr>
-          <w:rFonts w:ascii="Consolas" w:eastAsia="Times New Roman" w:hAnsi="Consolas" w:cs="Times New Roman"/>
-          <w:color w:val="FFFFFF"/>
-          <w:sz w:val="21"/>
-          <w:szCs w:val="21"/>
-        </w:rPr>
-        <w:t>:</w:t>
+          <w:color w:val="CE9178"/>
+          <w:sz w:val="21"/>
+          <w:szCs w:val="21"/>
+        </w:rPr>
+        <w:t>        link_father = process_NoneType(set_selector.css("tr:last-child").getall())</w:t>
       </w:r>
     </w:p>
     <w:p>
@@ -12273,94 +11458,31 @@
       <w:r>
         <w:rPr>
           <w:rFonts w:ascii="Consolas" w:eastAsia="Times New Roman" w:hAnsi="Consolas" w:cs="Times New Roman"/>
-          <w:color w:val="FFFFFF"/>
-          <w:sz w:val="21"/>
-          <w:szCs w:val="21"/>
-        </w:rPr>
-        <w:t>            link_wiki </w:t>
-      </w:r>
-      <w:r>
-        <w:rPr>
-          <w:rFonts w:ascii="Consolas" w:eastAsia="Times New Roman" w:hAnsi="Consolas" w:cs="Times New Roman"/>
-          <w:color w:val="D4D4D4"/>
-          <w:sz w:val="21"/>
-          <w:szCs w:val="21"/>
-        </w:rPr>
-        <w:t>=</w:t>
-      </w:r>
-      <w:r>
-        <w:rPr>
-          <w:rFonts w:ascii="Consolas" w:eastAsia="Times New Roman" w:hAnsi="Consolas" w:cs="Times New Roman"/>
-          <w:color w:val="FFFFFF"/>
-          <w:sz w:val="21"/>
-          <w:szCs w:val="21"/>
-        </w:rPr>
-        <w:t> process_</w:t>
-      </w:r>
-      <w:proofErr w:type="gramStart"/>
-      <w:r>
-        <w:rPr>
-          <w:rFonts w:ascii="Consolas" w:eastAsia="Times New Roman" w:hAnsi="Consolas" w:cs="Times New Roman"/>
-          <w:color w:val="FFFFFF"/>
-          <w:sz w:val="21"/>
-          <w:szCs w:val="21"/>
-        </w:rPr>
-        <w:t>NoneType(</w:t>
-      </w:r>
-      <w:proofErr w:type="gramEnd"/>
-      <w:r>
-        <w:rPr>
-          <w:rFonts w:ascii="Consolas" w:eastAsia="Times New Roman" w:hAnsi="Consolas" w:cs="Times New Roman"/>
-          <w:color w:val="FFFFFF"/>
-          <w:sz w:val="21"/>
-          <w:szCs w:val="21"/>
-        </w:rPr>
-        <w:t>response.xpath(</w:t>
-      </w:r>
-      <w:r>
-        <w:rPr>
-          <w:rFonts w:ascii="Consolas" w:eastAsia="Times New Roman" w:hAnsi="Consolas" w:cs="Times New Roman"/>
           <w:color w:val="CE9178"/>
           <w:sz w:val="21"/>
           <w:szCs w:val="21"/>
         </w:rPr>
-        <w:t>'//a[contains(@id, "wikipedia")]/@href'</w:t>
-      </w:r>
-      <w:r>
-        <w:rPr>
-          <w:rFonts w:ascii="Consolas" w:eastAsia="Times New Roman" w:hAnsi="Consolas" w:cs="Times New Roman"/>
-          <w:color w:val="FFFFFF"/>
-          <w:sz w:val="21"/>
-          <w:szCs w:val="21"/>
-        </w:rPr>
-        <w:t>)[</w:t>
-      </w:r>
-      <w:r>
-        <w:rPr>
-          <w:rFonts w:ascii="Consolas" w:eastAsia="Times New Roman" w:hAnsi="Consolas" w:cs="Times New Roman"/>
-          <w:color w:val="B5CEA8"/>
-          <w:sz w:val="21"/>
-          <w:szCs w:val="21"/>
-        </w:rPr>
-        <w:t>2</w:t>
-      </w:r>
-      <w:r>
-        <w:rPr>
-          <w:rFonts w:ascii="Consolas" w:eastAsia="Times New Roman" w:hAnsi="Consolas" w:cs="Times New Roman"/>
-          <w:color w:val="FFFFFF"/>
-          <w:sz w:val="21"/>
-          <w:szCs w:val="21"/>
-        </w:rPr>
-        <w:t>].get())   </w:t>
-      </w:r>
-      <w:r>
-        <w:rPr>
-          <w:rFonts w:ascii="Consolas" w:eastAsia="Times New Roman" w:hAnsi="Consolas" w:cs="Times New Roman"/>
-          <w:color w:val="7CA668"/>
-          <w:sz w:val="21"/>
-          <w:szCs w:val="21"/>
-        </w:rPr>
-        <w:t>#link wiki</w:t>
+        <w:t>        print(</w:t>
+      </w:r>
+      <w:proofErr w:type="spellStart"/>
+      <w:r>
+        <w:rPr>
+          <w:rFonts w:ascii="Consolas" w:eastAsia="Times New Roman" w:hAnsi="Consolas" w:cs="Times New Roman"/>
+          <w:color w:val="CE9178"/>
+          <w:sz w:val="21"/>
+          <w:szCs w:val="21"/>
+        </w:rPr>
+        <w:t>link_father</w:t>
+      </w:r>
+      <w:proofErr w:type="spellEnd"/>
+      <w:r>
+        <w:rPr>
+          <w:rFonts w:ascii="Consolas" w:eastAsia="Times New Roman" w:hAnsi="Consolas" w:cs="Times New Roman"/>
+          <w:color w:val="CE9178"/>
+          <w:sz w:val="21"/>
+          <w:szCs w:val="21"/>
+        </w:rPr>
+        <w:t>)</w:t>
       </w:r>
     </w:p>
     <w:p>
@@ -12377,29 +11499,11 @@
       <w:r>
         <w:rPr>
           <w:rFonts w:ascii="Consolas" w:eastAsia="Times New Roman" w:hAnsi="Consolas" w:cs="Times New Roman"/>
-          <w:color w:val="FFFFFF"/>
-          <w:sz w:val="21"/>
-          <w:szCs w:val="21"/>
-        </w:rPr>
-        <w:t>        </w:t>
-      </w:r>
-      <w:r>
-        <w:rPr>
-          <w:rFonts w:ascii="Consolas" w:eastAsia="Times New Roman" w:hAnsi="Consolas" w:cs="Times New Roman"/>
-          <w:color w:val="C586C0"/>
-          <w:sz w:val="21"/>
-          <w:szCs w:val="21"/>
-        </w:rPr>
-        <w:t>except</w:t>
-      </w:r>
-      <w:r>
-        <w:rPr>
-          <w:rFonts w:ascii="Consolas" w:eastAsia="Times New Roman" w:hAnsi="Consolas" w:cs="Times New Roman"/>
-          <w:color w:val="FFFFFF"/>
-          <w:sz w:val="21"/>
-          <w:szCs w:val="21"/>
-        </w:rPr>
-        <w:t>:</w:t>
+          <w:color w:val="CE9178"/>
+          <w:sz w:val="21"/>
+          <w:szCs w:val="21"/>
+        </w:rPr>
+        <w:t>        """</w:t>
       </w:r>
     </w:p>
     <w:p>
@@ -12420,16 +11524,25 @@
           <w:sz w:val="21"/>
           <w:szCs w:val="21"/>
         </w:rPr>
-        <w:t>            </w:t>
-      </w:r>
-      <w:r>
-        <w:rPr>
-          <w:rFonts w:ascii="Consolas" w:eastAsia="Times New Roman" w:hAnsi="Consolas" w:cs="Times New Roman"/>
-          <w:color w:val="C586C0"/>
-          <w:sz w:val="21"/>
-          <w:szCs w:val="21"/>
-        </w:rPr>
-        <w:t>pass</w:t>
+        <w:t>        link </w:t>
+      </w:r>
+      <w:r>
+        <w:rPr>
+          <w:rFonts w:ascii="Consolas" w:eastAsia="Times New Roman" w:hAnsi="Consolas" w:cs="Times New Roman"/>
+          <w:color w:val="D4D4D4"/>
+          <w:sz w:val="21"/>
+          <w:szCs w:val="21"/>
+        </w:rPr>
+        <w:t>=</w:t>
+      </w:r>
+      <w:r>
+        <w:rPr>
+          <w:rFonts w:ascii="Consolas" w:eastAsia="Times New Roman" w:hAnsi="Consolas" w:cs="Times New Roman"/>
+          <w:color w:val="FFFFFF"/>
+          <w:sz w:val="21"/>
+          <w:szCs w:val="21"/>
+        </w:rPr>
+        <w:t> response.url</w:t>
       </w:r>
     </w:p>
     <w:p>
@@ -12453,7 +11566,6 @@
         <w:t>        </w:t>
       </w:r>
     </w:p>
-    <w:bookmarkEnd w:id="4"/>
     <w:p>
       <w:pPr>
         <w:shd w:val="clear" w:color="auto" w:fill="000000"/>
@@ -12472,7 +11584,16 @@
           <w:sz w:val="21"/>
           <w:szCs w:val="21"/>
         </w:rPr>
-        <w:t>     </w:t>
+        <w:t>        </w:t>
+      </w:r>
+      <w:r>
+        <w:rPr>
+          <w:rFonts w:ascii="Consolas" w:eastAsia="Times New Roman" w:hAnsi="Consolas" w:cs="Times New Roman"/>
+          <w:color w:val="7CA668"/>
+          <w:sz w:val="21"/>
+          <w:szCs w:val="21"/>
+        </w:rPr>
+        <w:t>#External Resources</w:t>
       </w:r>
     </w:p>
     <w:p>
@@ -12493,6 +11614,527 @@
           <w:sz w:val="21"/>
           <w:szCs w:val="21"/>
         </w:rPr>
+        <w:t>        </w:t>
+      </w:r>
+      <w:proofErr w:type="spellStart"/>
+      <w:r>
+        <w:rPr>
+          <w:rFonts w:ascii="Consolas" w:eastAsia="Times New Roman" w:hAnsi="Consolas" w:cs="Times New Roman"/>
+          <w:color w:val="FFFFFF"/>
+          <w:sz w:val="21"/>
+          <w:szCs w:val="21"/>
+        </w:rPr>
+        <w:t>link_resource</w:t>
+      </w:r>
+      <w:proofErr w:type="spellEnd"/>
+      <w:r>
+        <w:rPr>
+          <w:rFonts w:ascii="Consolas" w:eastAsia="Times New Roman" w:hAnsi="Consolas" w:cs="Times New Roman"/>
+          <w:color w:val="D4D4D4"/>
+          <w:sz w:val="21"/>
+          <w:szCs w:val="21"/>
+        </w:rPr>
+        <w:t>=</w:t>
+      </w:r>
+      <w:r>
+        <w:rPr>
+          <w:rFonts w:ascii="Consolas" w:eastAsia="Times New Roman" w:hAnsi="Consolas" w:cs="Times New Roman"/>
+          <w:color w:val="CE9178"/>
+          <w:sz w:val="21"/>
+          <w:szCs w:val="21"/>
+        </w:rPr>
+        <w:t>" "</w:t>
+      </w:r>
+    </w:p>
+    <w:p>
+      <w:pPr>
+        <w:shd w:val="clear" w:color="auto" w:fill="000000"/>
+        <w:spacing w:after="0" w:line="285" w:lineRule="atLeast"/>
+        <w:rPr>
+          <w:rFonts w:ascii="Consolas" w:eastAsia="Times New Roman" w:hAnsi="Consolas" w:cs="Times New Roman"/>
+          <w:color w:val="FFFFFF"/>
+          <w:sz w:val="21"/>
+          <w:szCs w:val="21"/>
+        </w:rPr>
+      </w:pPr>
+      <w:r>
+        <w:rPr>
+          <w:rFonts w:ascii="Consolas" w:eastAsia="Times New Roman" w:hAnsi="Consolas" w:cs="Times New Roman"/>
+          <w:color w:val="FFFFFF"/>
+          <w:sz w:val="21"/>
+          <w:szCs w:val="21"/>
+        </w:rPr>
+        <w:t>        </w:t>
+      </w:r>
+      <w:bookmarkStart w:id="3" w:name="_Hlk19728521"/>
+      <w:proofErr w:type="spellStart"/>
+      <w:r>
+        <w:rPr>
+          <w:rFonts w:ascii="Consolas" w:eastAsia="Times New Roman" w:hAnsi="Consolas" w:cs="Times New Roman"/>
+          <w:color w:val="FFFFFF"/>
+          <w:sz w:val="21"/>
+          <w:szCs w:val="21"/>
+        </w:rPr>
+        <w:t>link_wiki</w:t>
+      </w:r>
+      <w:proofErr w:type="spellEnd"/>
+      <w:r>
+        <w:rPr>
+          <w:rFonts w:ascii="Consolas" w:eastAsia="Times New Roman" w:hAnsi="Consolas" w:cs="Times New Roman"/>
+          <w:color w:val="FFFFFF"/>
+          <w:sz w:val="21"/>
+          <w:szCs w:val="21"/>
+        </w:rPr>
+        <w:t> </w:t>
+      </w:r>
+      <w:r>
+        <w:rPr>
+          <w:rFonts w:ascii="Consolas" w:eastAsia="Times New Roman" w:hAnsi="Consolas" w:cs="Times New Roman"/>
+          <w:color w:val="D4D4D4"/>
+          <w:sz w:val="21"/>
+          <w:szCs w:val="21"/>
+        </w:rPr>
+        <w:t>=</w:t>
+      </w:r>
+      <w:r>
+        <w:rPr>
+          <w:rFonts w:ascii="Consolas" w:eastAsia="Times New Roman" w:hAnsi="Consolas" w:cs="Times New Roman"/>
+          <w:color w:val="FFFFFF"/>
+          <w:sz w:val="21"/>
+          <w:szCs w:val="21"/>
+        </w:rPr>
+        <w:t> </w:t>
+      </w:r>
+      <w:r>
+        <w:rPr>
+          <w:rFonts w:ascii="Consolas" w:eastAsia="Times New Roman" w:hAnsi="Consolas" w:cs="Times New Roman"/>
+          <w:color w:val="CE9178"/>
+          <w:sz w:val="21"/>
+          <w:szCs w:val="21"/>
+        </w:rPr>
+        <w:t>" "</w:t>
+      </w:r>
+      <w:bookmarkEnd w:id="3"/>
+    </w:p>
+    <w:p>
+      <w:pPr>
+        <w:shd w:val="clear" w:color="auto" w:fill="000000"/>
+        <w:spacing w:after="0" w:line="285" w:lineRule="atLeast"/>
+        <w:rPr>
+          <w:rFonts w:ascii="Consolas" w:eastAsia="Times New Roman" w:hAnsi="Consolas" w:cs="Times New Roman"/>
+          <w:color w:val="FFFFFF"/>
+          <w:sz w:val="21"/>
+          <w:szCs w:val="21"/>
+        </w:rPr>
+      </w:pPr>
+      <w:r>
+        <w:rPr>
+          <w:rFonts w:ascii="Consolas" w:eastAsia="Times New Roman" w:hAnsi="Consolas" w:cs="Times New Roman"/>
+          <w:color w:val="FFFFFF"/>
+          <w:sz w:val="21"/>
+          <w:szCs w:val="21"/>
+        </w:rPr>
+        <w:t>        </w:t>
+      </w:r>
+      <w:proofErr w:type="spellStart"/>
+      <w:r>
+        <w:rPr>
+          <w:rFonts w:ascii="Consolas" w:eastAsia="Times New Roman" w:hAnsi="Consolas" w:cs="Times New Roman"/>
+          <w:color w:val="FFFFFF"/>
+          <w:sz w:val="21"/>
+          <w:szCs w:val="21"/>
+        </w:rPr>
+        <w:t>set_selector</w:t>
+      </w:r>
+      <w:proofErr w:type="spellEnd"/>
+      <w:r>
+        <w:rPr>
+          <w:rFonts w:ascii="Consolas" w:eastAsia="Times New Roman" w:hAnsi="Consolas" w:cs="Times New Roman"/>
+          <w:color w:val="D4D4D4"/>
+          <w:sz w:val="21"/>
+          <w:szCs w:val="21"/>
+        </w:rPr>
+        <w:t>=</w:t>
+      </w:r>
+      <w:proofErr w:type="spellStart"/>
+      <w:r>
+        <w:rPr>
+          <w:rFonts w:ascii="Consolas" w:eastAsia="Times New Roman" w:hAnsi="Consolas" w:cs="Times New Roman"/>
+          <w:color w:val="FFFFFF"/>
+          <w:sz w:val="21"/>
+          <w:szCs w:val="21"/>
+        </w:rPr>
+        <w:t>response.xpath</w:t>
+      </w:r>
+      <w:proofErr w:type="spellEnd"/>
+      <w:r>
+        <w:rPr>
+          <w:rFonts w:ascii="Consolas" w:eastAsia="Times New Roman" w:hAnsi="Consolas" w:cs="Times New Roman"/>
+          <w:color w:val="FFFFFF"/>
+          <w:sz w:val="21"/>
+          <w:szCs w:val="21"/>
+        </w:rPr>
+        <w:t>(</w:t>
+      </w:r>
+      <w:r>
+        <w:rPr>
+          <w:rFonts w:ascii="Consolas" w:eastAsia="Times New Roman" w:hAnsi="Consolas" w:cs="Times New Roman"/>
+          <w:color w:val="CE9178"/>
+          <w:sz w:val="21"/>
+          <w:szCs w:val="21"/>
+        </w:rPr>
+        <w:t>"//table[2]"</w:t>
+      </w:r>
+      <w:r>
+        <w:rPr>
+          <w:rFonts w:ascii="Consolas" w:eastAsia="Times New Roman" w:hAnsi="Consolas" w:cs="Times New Roman"/>
+          <w:color w:val="FFFFFF"/>
+          <w:sz w:val="21"/>
+          <w:szCs w:val="21"/>
+        </w:rPr>
+        <w:t>)</w:t>
+      </w:r>
+    </w:p>
+    <w:p>
+      <w:pPr>
+        <w:shd w:val="clear" w:color="auto" w:fill="000000"/>
+        <w:spacing w:after="0" w:line="285" w:lineRule="atLeast"/>
+        <w:rPr>
+          <w:rFonts w:ascii="Consolas" w:eastAsia="Times New Roman" w:hAnsi="Consolas" w:cs="Times New Roman"/>
+          <w:color w:val="FFFFFF"/>
+          <w:sz w:val="21"/>
+          <w:szCs w:val="21"/>
+        </w:rPr>
+      </w:pPr>
+      <w:r>
+        <w:rPr>
+          <w:rFonts w:ascii="Consolas" w:eastAsia="Times New Roman" w:hAnsi="Consolas" w:cs="Times New Roman"/>
+          <w:color w:val="FFFFFF"/>
+          <w:sz w:val="21"/>
+          <w:szCs w:val="21"/>
+        </w:rPr>
+        <w:t>        </w:t>
+      </w:r>
+      <w:bookmarkStart w:id="4" w:name="_Hlk19729037"/>
+      <w:r>
+        <w:rPr>
+          <w:rFonts w:ascii="Consolas" w:eastAsia="Times New Roman" w:hAnsi="Consolas" w:cs="Times New Roman"/>
+          <w:color w:val="FFFFFF"/>
+          <w:sz w:val="21"/>
+          <w:szCs w:val="21"/>
+        </w:rPr>
+        <w:t>link_external</w:t>
+      </w:r>
+      <w:r>
+        <w:rPr>
+          <w:rFonts w:ascii="Consolas" w:eastAsia="Times New Roman" w:hAnsi="Consolas" w:cs="Times New Roman"/>
+          <w:color w:val="D4D4D4"/>
+          <w:sz w:val="21"/>
+          <w:szCs w:val="21"/>
+        </w:rPr>
+        <w:t>=</w:t>
+      </w:r>
+      <w:r>
+        <w:rPr>
+          <w:rFonts w:ascii="Consolas" w:eastAsia="Times New Roman" w:hAnsi="Consolas" w:cs="Times New Roman"/>
+          <w:color w:val="FFFFFF"/>
+          <w:sz w:val="21"/>
+          <w:szCs w:val="21"/>
+        </w:rPr>
+        <w:t>process_NoneType(set_selector.css(</w:t>
+      </w:r>
+      <w:r>
+        <w:rPr>
+          <w:rFonts w:ascii="Consolas" w:eastAsia="Times New Roman" w:hAnsi="Consolas" w:cs="Times New Roman"/>
+          <w:color w:val="CE9178"/>
+          <w:sz w:val="21"/>
+          <w:szCs w:val="21"/>
+        </w:rPr>
+        <w:t>"span&gt;a::attr(href)"</w:t>
+      </w:r>
+      <w:r>
+        <w:rPr>
+          <w:rFonts w:ascii="Consolas" w:eastAsia="Times New Roman" w:hAnsi="Consolas" w:cs="Times New Roman"/>
+          <w:color w:val="FFFFFF"/>
+          <w:sz w:val="21"/>
+          <w:szCs w:val="21"/>
+        </w:rPr>
+        <w:t>).getall())</w:t>
+      </w:r>
+      <w:bookmarkEnd w:id="4"/>
+      <w:r>
+        <w:rPr>
+          <w:rFonts w:ascii="Consolas" w:eastAsia="Times New Roman" w:hAnsi="Consolas" w:cs="Times New Roman"/>
+          <w:color w:val="FFFFFF"/>
+          <w:sz w:val="21"/>
+          <w:szCs w:val="21"/>
+        </w:rPr>
+        <w:t> </w:t>
+      </w:r>
+      <w:r>
+        <w:rPr>
+          <w:rFonts w:ascii="Consolas" w:eastAsia="Times New Roman" w:hAnsi="Consolas" w:cs="Times New Roman"/>
+          <w:color w:val="7CA668"/>
+          <w:sz w:val="21"/>
+          <w:szCs w:val="21"/>
+        </w:rPr>
+        <w:t>#response.xpath("//a[contain(@id, wikipedia)]/")</w:t>
+      </w:r>
+    </w:p>
+    <w:p>
+      <w:pPr>
+        <w:shd w:val="clear" w:color="auto" w:fill="000000"/>
+        <w:spacing w:after="0" w:line="285" w:lineRule="atLeast"/>
+        <w:rPr>
+          <w:rFonts w:ascii="Consolas" w:eastAsia="Times New Roman" w:hAnsi="Consolas" w:cs="Times New Roman"/>
+          <w:color w:val="FFFFFF"/>
+          <w:sz w:val="21"/>
+          <w:szCs w:val="21"/>
+        </w:rPr>
+      </w:pPr>
+      <w:r>
+        <w:rPr>
+          <w:rFonts w:ascii="Consolas" w:eastAsia="Times New Roman" w:hAnsi="Consolas" w:cs="Times New Roman"/>
+          <w:color w:val="FFFFFF"/>
+          <w:sz w:val="21"/>
+          <w:szCs w:val="21"/>
+        </w:rPr>
+        <w:t>        </w:t>
+      </w:r>
+      <w:bookmarkStart w:id="5" w:name="_Hlk19728533"/>
+      <w:r>
+        <w:rPr>
+          <w:rFonts w:ascii="Consolas" w:eastAsia="Times New Roman" w:hAnsi="Consolas" w:cs="Times New Roman"/>
+          <w:color w:val="C586C0"/>
+          <w:sz w:val="21"/>
+          <w:szCs w:val="21"/>
+        </w:rPr>
+        <w:t>try</w:t>
+      </w:r>
+      <w:r>
+        <w:rPr>
+          <w:rFonts w:ascii="Consolas" w:eastAsia="Times New Roman" w:hAnsi="Consolas" w:cs="Times New Roman"/>
+          <w:color w:val="FFFFFF"/>
+          <w:sz w:val="21"/>
+          <w:szCs w:val="21"/>
+        </w:rPr>
+        <w:t>:</w:t>
+      </w:r>
+    </w:p>
+    <w:p>
+      <w:pPr>
+        <w:shd w:val="clear" w:color="auto" w:fill="000000"/>
+        <w:spacing w:after="0" w:line="285" w:lineRule="atLeast"/>
+        <w:rPr>
+          <w:rFonts w:ascii="Consolas" w:eastAsia="Times New Roman" w:hAnsi="Consolas" w:cs="Times New Roman"/>
+          <w:color w:val="FFFFFF"/>
+          <w:sz w:val="21"/>
+          <w:szCs w:val="21"/>
+        </w:rPr>
+      </w:pPr>
+      <w:r>
+        <w:rPr>
+          <w:rFonts w:ascii="Consolas" w:eastAsia="Times New Roman" w:hAnsi="Consolas" w:cs="Times New Roman"/>
+          <w:color w:val="FFFFFF"/>
+          <w:sz w:val="21"/>
+          <w:szCs w:val="21"/>
+        </w:rPr>
+        <w:t>            link_wiki </w:t>
+      </w:r>
+      <w:r>
+        <w:rPr>
+          <w:rFonts w:ascii="Consolas" w:eastAsia="Times New Roman" w:hAnsi="Consolas" w:cs="Times New Roman"/>
+          <w:color w:val="D4D4D4"/>
+          <w:sz w:val="21"/>
+          <w:szCs w:val="21"/>
+        </w:rPr>
+        <w:t>=</w:t>
+      </w:r>
+      <w:r>
+        <w:rPr>
+          <w:rFonts w:ascii="Consolas" w:eastAsia="Times New Roman" w:hAnsi="Consolas" w:cs="Times New Roman"/>
+          <w:color w:val="FFFFFF"/>
+          <w:sz w:val="21"/>
+          <w:szCs w:val="21"/>
+        </w:rPr>
+        <w:t> process_NoneType(response.xpath(</w:t>
+      </w:r>
+      <w:r>
+        <w:rPr>
+          <w:rFonts w:ascii="Consolas" w:eastAsia="Times New Roman" w:hAnsi="Consolas" w:cs="Times New Roman"/>
+          <w:color w:val="CE9178"/>
+          <w:sz w:val="21"/>
+          <w:szCs w:val="21"/>
+        </w:rPr>
+        <w:t>'//a[contains(@id, "wikipedia")]/@href'</w:t>
+      </w:r>
+      <w:r>
+        <w:rPr>
+          <w:rFonts w:ascii="Consolas" w:eastAsia="Times New Roman" w:hAnsi="Consolas" w:cs="Times New Roman"/>
+          <w:color w:val="FFFFFF"/>
+          <w:sz w:val="21"/>
+          <w:szCs w:val="21"/>
+        </w:rPr>
+        <w:t>)[</w:t>
+      </w:r>
+      <w:r>
+        <w:rPr>
+          <w:rFonts w:ascii="Consolas" w:eastAsia="Times New Roman" w:hAnsi="Consolas" w:cs="Times New Roman"/>
+          <w:color w:val="B5CEA8"/>
+          <w:sz w:val="21"/>
+          <w:szCs w:val="21"/>
+        </w:rPr>
+        <w:t>2</w:t>
+      </w:r>
+      <w:r>
+        <w:rPr>
+          <w:rFonts w:ascii="Consolas" w:eastAsia="Times New Roman" w:hAnsi="Consolas" w:cs="Times New Roman"/>
+          <w:color w:val="FFFFFF"/>
+          <w:sz w:val="21"/>
+          <w:szCs w:val="21"/>
+        </w:rPr>
+        <w:t>].get())   </w:t>
+      </w:r>
+      <w:r>
+        <w:rPr>
+          <w:rFonts w:ascii="Consolas" w:eastAsia="Times New Roman" w:hAnsi="Consolas" w:cs="Times New Roman"/>
+          <w:color w:val="7CA668"/>
+          <w:sz w:val="21"/>
+          <w:szCs w:val="21"/>
+        </w:rPr>
+        <w:t>#link wiki</w:t>
+      </w:r>
+    </w:p>
+    <w:p>
+      <w:pPr>
+        <w:shd w:val="clear" w:color="auto" w:fill="000000"/>
+        <w:spacing w:after="0" w:line="285" w:lineRule="atLeast"/>
+        <w:rPr>
+          <w:rFonts w:ascii="Consolas" w:eastAsia="Times New Roman" w:hAnsi="Consolas" w:cs="Times New Roman"/>
+          <w:color w:val="FFFFFF"/>
+          <w:sz w:val="21"/>
+          <w:szCs w:val="21"/>
+        </w:rPr>
+      </w:pPr>
+      <w:r>
+        <w:rPr>
+          <w:rFonts w:ascii="Consolas" w:eastAsia="Times New Roman" w:hAnsi="Consolas" w:cs="Times New Roman"/>
+          <w:color w:val="FFFFFF"/>
+          <w:sz w:val="21"/>
+          <w:szCs w:val="21"/>
+        </w:rPr>
+        <w:t>        </w:t>
+      </w:r>
+      <w:r>
+        <w:rPr>
+          <w:rFonts w:ascii="Consolas" w:eastAsia="Times New Roman" w:hAnsi="Consolas" w:cs="Times New Roman"/>
+          <w:color w:val="C586C0"/>
+          <w:sz w:val="21"/>
+          <w:szCs w:val="21"/>
+        </w:rPr>
+        <w:t>except</w:t>
+      </w:r>
+      <w:r>
+        <w:rPr>
+          <w:rFonts w:ascii="Consolas" w:eastAsia="Times New Roman" w:hAnsi="Consolas" w:cs="Times New Roman"/>
+          <w:color w:val="FFFFFF"/>
+          <w:sz w:val="21"/>
+          <w:szCs w:val="21"/>
+        </w:rPr>
+        <w:t>:</w:t>
+      </w:r>
+    </w:p>
+    <w:p>
+      <w:pPr>
+        <w:shd w:val="clear" w:color="auto" w:fill="000000"/>
+        <w:spacing w:after="0" w:line="285" w:lineRule="atLeast"/>
+        <w:rPr>
+          <w:rFonts w:ascii="Consolas" w:eastAsia="Times New Roman" w:hAnsi="Consolas" w:cs="Times New Roman"/>
+          <w:color w:val="FFFFFF"/>
+          <w:sz w:val="21"/>
+          <w:szCs w:val="21"/>
+        </w:rPr>
+      </w:pPr>
+      <w:r>
+        <w:rPr>
+          <w:rFonts w:ascii="Consolas" w:eastAsia="Times New Roman" w:hAnsi="Consolas" w:cs="Times New Roman"/>
+          <w:color w:val="FFFFFF"/>
+          <w:sz w:val="21"/>
+          <w:szCs w:val="21"/>
+        </w:rPr>
+        <w:t>            </w:t>
+      </w:r>
+      <w:r>
+        <w:rPr>
+          <w:rFonts w:ascii="Consolas" w:eastAsia="Times New Roman" w:hAnsi="Consolas" w:cs="Times New Roman"/>
+          <w:color w:val="C586C0"/>
+          <w:sz w:val="21"/>
+          <w:szCs w:val="21"/>
+        </w:rPr>
+        <w:t>pass</w:t>
+      </w:r>
+    </w:p>
+    <w:p>
+      <w:pPr>
+        <w:shd w:val="clear" w:color="auto" w:fill="000000"/>
+        <w:spacing w:after="0" w:line="285" w:lineRule="atLeast"/>
+        <w:rPr>
+          <w:rFonts w:ascii="Consolas" w:eastAsia="Times New Roman" w:hAnsi="Consolas" w:cs="Times New Roman"/>
+          <w:color w:val="FFFFFF"/>
+          <w:sz w:val="21"/>
+          <w:szCs w:val="21"/>
+        </w:rPr>
+      </w:pPr>
+      <w:r>
+        <w:rPr>
+          <w:rFonts w:ascii="Consolas" w:eastAsia="Times New Roman" w:hAnsi="Consolas" w:cs="Times New Roman"/>
+          <w:color w:val="FFFFFF"/>
+          <w:sz w:val="21"/>
+          <w:szCs w:val="21"/>
+        </w:rPr>
+        <w:t>        </w:t>
+      </w:r>
+    </w:p>
+    <w:bookmarkEnd w:id="5"/>
+    <w:p>
+      <w:pPr>
+        <w:shd w:val="clear" w:color="auto" w:fill="000000"/>
+        <w:spacing w:after="0" w:line="285" w:lineRule="atLeast"/>
+        <w:rPr>
+          <w:rFonts w:ascii="Consolas" w:eastAsia="Times New Roman" w:hAnsi="Consolas" w:cs="Times New Roman"/>
+          <w:color w:val="FFFFFF"/>
+          <w:sz w:val="21"/>
+          <w:szCs w:val="21"/>
+        </w:rPr>
+      </w:pPr>
+      <w:r>
+        <w:rPr>
+          <w:rFonts w:ascii="Consolas" w:eastAsia="Times New Roman" w:hAnsi="Consolas" w:cs="Times New Roman"/>
+          <w:color w:val="FFFFFF"/>
+          <w:sz w:val="21"/>
+          <w:szCs w:val="21"/>
+        </w:rPr>
+        <w:t>     </w:t>
+      </w:r>
+    </w:p>
+    <w:p>
+      <w:pPr>
+        <w:shd w:val="clear" w:color="auto" w:fill="000000"/>
+        <w:spacing w:after="0" w:line="285" w:lineRule="atLeast"/>
+        <w:rPr>
+          <w:rFonts w:ascii="Consolas" w:eastAsia="Times New Roman" w:hAnsi="Consolas" w:cs="Times New Roman"/>
+          <w:color w:val="FFFFFF"/>
+          <w:sz w:val="21"/>
+          <w:szCs w:val="21"/>
+        </w:rPr>
+      </w:pPr>
+      <w:r>
+        <w:rPr>
+          <w:rFonts w:ascii="Consolas" w:eastAsia="Times New Roman" w:hAnsi="Consolas" w:cs="Times New Roman"/>
+          <w:color w:val="FFFFFF"/>
+          <w:sz w:val="21"/>
+          <w:szCs w:val="21"/>
+        </w:rPr>
         <w:lastRenderedPageBreak/>
         <w:t>        </w:t>
       </w:r>
@@ -12522,9 +12164,9 @@
           <w:sz w:val="21"/>
           <w:szCs w:val="21"/>
         </w:rPr>
-        <w:t>link_</w:t>
-      </w:r>
-      <w:proofErr w:type="gramStart"/>
+        <w:t>link_external</w:t>
+      </w:r>
+      <w:proofErr w:type="spellEnd"/>
       <w:r>
         <w:rPr>
           <w:rFonts w:ascii="Consolas" w:eastAsia="Times New Roman" w:hAnsi="Consolas" w:cs="Times New Roman"/>
@@ -12532,16 +12174,6 @@
           <w:sz w:val="21"/>
           <w:szCs w:val="21"/>
         </w:rPr>
-        <w:t>external</w:t>
-      </w:r>
-      <w:proofErr w:type="spellEnd"/>
-      <w:r>
-        <w:rPr>
-          <w:rFonts w:ascii="Consolas" w:eastAsia="Times New Roman" w:hAnsi="Consolas" w:cs="Times New Roman"/>
-          <w:color w:val="FFFFFF"/>
-          <w:sz w:val="21"/>
-          <w:szCs w:val="21"/>
-        </w:rPr>
         <w:t> </w:t>
       </w:r>
       <w:r>
@@ -12551,17 +12183,7 @@
           <w:sz w:val="21"/>
           <w:szCs w:val="21"/>
         </w:rPr>
-        <w:t>!</w:t>
-      </w:r>
-      <w:proofErr w:type="gramEnd"/>
-      <w:r>
-        <w:rPr>
-          <w:rFonts w:ascii="Consolas" w:eastAsia="Times New Roman" w:hAnsi="Consolas" w:cs="Times New Roman"/>
-          <w:color w:val="D4D4D4"/>
-          <w:sz w:val="21"/>
-          <w:szCs w:val="21"/>
-        </w:rPr>
-        <w:t>=</w:t>
+        <w:t>!=</w:t>
       </w:r>
       <w:r>
         <w:rPr>
@@ -12685,7 +12307,6 @@
         </w:rPr>
         <w:t>(</w:t>
       </w:r>
-      <w:proofErr w:type="gramStart"/>
       <w:r>
         <w:rPr>
           <w:rFonts w:ascii="Consolas" w:eastAsia="Times New Roman" w:hAnsi="Consolas" w:cs="Times New Roman"/>
@@ -12713,7 +12334,6 @@
         </w:rPr>
         <w:t>len</w:t>
       </w:r>
-      <w:proofErr w:type="gramEnd"/>
       <w:r>
         <w:rPr>
           <w:rFonts w:ascii="Consolas" w:eastAsia="Times New Roman" w:hAnsi="Consolas" w:cs="Times New Roman"/>
@@ -13922,10 +13542,11 @@
           <w:sz w:val="21"/>
           <w:szCs w:val="21"/>
         </w:rPr>
-        <w:t>title_page = process_NoneType(response.css(</w:t>
-      </w:r>
-      <w:proofErr w:type="gramStart"/>
-      <w:r>
+        <w:t>title_page = process_NoneType(response.css(".display-5::text").get())</w:t>
+      </w:r>
+    </w:p>
+    <w:p>
+      <w:pPr>
         <w:rPr>
           <w:rFonts w:ascii="Consolas" w:eastAsia="Times New Roman" w:hAnsi="Consolas" w:cs="Times New Roman"/>
           <w:i/>
@@ -13933,10 +13554,10 @@
           <w:sz w:val="21"/>
           <w:szCs w:val="21"/>
         </w:rPr>
-        <w:t>".display</w:t>
-      </w:r>
-      <w:proofErr w:type="gramEnd"/>
-      <w:r>
+      </w:pPr>
+    </w:p>
+    <w:p>
+      <w:pPr>
         <w:rPr>
           <w:rFonts w:ascii="Consolas" w:eastAsia="Times New Roman" w:hAnsi="Consolas" w:cs="Times New Roman"/>
           <w:i/>
@@ -13944,7 +13565,36 @@
           <w:sz w:val="21"/>
           <w:szCs w:val="21"/>
         </w:rPr>
-        <w:t>-5::text").get())</w:t>
+      </w:pPr>
+      <w:r>
+        <w:rPr>
+          <w:rFonts w:ascii="Consolas" w:eastAsia="Times New Roman" w:hAnsi="Consolas" w:cs="Times New Roman"/>
+          <w:i/>
+          <w:color w:val="000000" w:themeColor="text1"/>
+          <w:sz w:val="21"/>
+          <w:szCs w:val="21"/>
+        </w:rPr>
+        <w:tab/>
+      </w:r>
+      <w:r>
+        <w:rPr>
+          <w:rFonts w:ascii="Consolas" w:eastAsia="Times New Roman" w:hAnsi="Consolas" w:cs="Times New Roman"/>
+          <w:i/>
+          <w:color w:val="000000" w:themeColor="text1"/>
+          <w:sz w:val="21"/>
+          <w:szCs w:val="21"/>
+        </w:rPr>
+        <w:tab/>
+      </w:r>
+      <w:r>
+        <w:rPr>
+          <w:rFonts w:ascii="Consolas" w:eastAsia="Times New Roman" w:hAnsi="Consolas" w:cs="Times New Roman"/>
+          <w:i/>
+          <w:color w:val="000000" w:themeColor="text1"/>
+          <w:sz w:val="21"/>
+          <w:szCs w:val="21"/>
+        </w:rPr>
+        <w:t>no_decendent = process_NoneType(response.css(".card-body&gt;p::text").getall())</w:t>
       </w:r>
     </w:p>
     <w:p>
@@ -13996,103 +13646,7 @@
           <w:sz w:val="21"/>
           <w:szCs w:val="21"/>
         </w:rPr>
-        <w:t>no_decendent = process_NoneType(response.css(</w:t>
-      </w:r>
-      <w:proofErr w:type="gramStart"/>
-      <w:r>
-        <w:rPr>
-          <w:rFonts w:ascii="Consolas" w:eastAsia="Times New Roman" w:hAnsi="Consolas" w:cs="Times New Roman"/>
-          <w:i/>
-          <w:color w:val="000000" w:themeColor="text1"/>
-          <w:sz w:val="21"/>
-          <w:szCs w:val="21"/>
-        </w:rPr>
-        <w:t>".card</w:t>
-      </w:r>
-      <w:proofErr w:type="gramEnd"/>
-      <w:r>
-        <w:rPr>
-          <w:rFonts w:ascii="Consolas" w:eastAsia="Times New Roman" w:hAnsi="Consolas" w:cs="Times New Roman"/>
-          <w:i/>
-          <w:color w:val="000000" w:themeColor="text1"/>
-          <w:sz w:val="21"/>
-          <w:szCs w:val="21"/>
-        </w:rPr>
-        <w:t>-body&gt;p::text").getall())</w:t>
-      </w:r>
-    </w:p>
-    <w:p>
-      <w:pPr>
-        <w:rPr>
-          <w:rFonts w:ascii="Consolas" w:eastAsia="Times New Roman" w:hAnsi="Consolas" w:cs="Times New Roman"/>
-          <w:i/>
-          <w:color w:val="000000" w:themeColor="text1"/>
-          <w:sz w:val="21"/>
-          <w:szCs w:val="21"/>
-        </w:rPr>
-      </w:pPr>
-    </w:p>
-    <w:p>
-      <w:pPr>
-        <w:rPr>
-          <w:rFonts w:ascii="Consolas" w:eastAsia="Times New Roman" w:hAnsi="Consolas" w:cs="Times New Roman"/>
-          <w:i/>
-          <w:color w:val="000000" w:themeColor="text1"/>
-          <w:sz w:val="21"/>
-          <w:szCs w:val="21"/>
-        </w:rPr>
-      </w:pPr>
-      <w:r>
-        <w:rPr>
-          <w:rFonts w:ascii="Consolas" w:eastAsia="Times New Roman" w:hAnsi="Consolas" w:cs="Times New Roman"/>
-          <w:i/>
-          <w:color w:val="000000" w:themeColor="text1"/>
-          <w:sz w:val="21"/>
-          <w:szCs w:val="21"/>
-        </w:rPr>
-        <w:tab/>
-      </w:r>
-      <w:r>
-        <w:rPr>
-          <w:rFonts w:ascii="Consolas" w:eastAsia="Times New Roman" w:hAnsi="Consolas" w:cs="Times New Roman"/>
-          <w:i/>
-          <w:color w:val="000000" w:themeColor="text1"/>
-          <w:sz w:val="21"/>
-          <w:szCs w:val="21"/>
-        </w:rPr>
-        <w:tab/>
-      </w:r>
-      <w:r>
-        <w:rPr>
-          <w:rFonts w:ascii="Consolas" w:eastAsia="Times New Roman" w:hAnsi="Consolas" w:cs="Times New Roman"/>
-          <w:i/>
-          <w:color w:val="000000" w:themeColor="text1"/>
-          <w:sz w:val="21"/>
-          <w:szCs w:val="21"/>
-        </w:rPr>
-        <w:t>content = process_NoneType(response.css(</w:t>
-      </w:r>
-      <w:proofErr w:type="gramStart"/>
-      <w:r>
-        <w:rPr>
-          <w:rFonts w:ascii="Consolas" w:eastAsia="Times New Roman" w:hAnsi="Consolas" w:cs="Times New Roman"/>
-          <w:i/>
-          <w:color w:val="000000" w:themeColor="text1"/>
-          <w:sz w:val="21"/>
-          <w:szCs w:val="21"/>
-        </w:rPr>
-        <w:t>".card</w:t>
-      </w:r>
-      <w:proofErr w:type="gramEnd"/>
-      <w:r>
-        <w:rPr>
-          <w:rFonts w:ascii="Consolas" w:eastAsia="Times New Roman" w:hAnsi="Consolas" w:cs="Times New Roman"/>
-          <w:i/>
-          <w:color w:val="000000" w:themeColor="text1"/>
-          <w:sz w:val="21"/>
-          <w:szCs w:val="21"/>
-        </w:rPr>
-        <w:t>-text::text").get())</w:t>
+        <w:t>content = process_NoneType(response.css(".card-text::text").get())</w:t>
       </w:r>
     </w:p>
     <w:p>
@@ -14214,8 +13768,6 @@
         </w:rPr>
         <w:t xml:space="preserve">    </w:t>
       </w:r>
-      <w:bookmarkStart w:id="5" w:name="_GoBack"/>
-      <w:bookmarkEnd w:id="5"/>
       <w:r>
         <w:rPr>
           <w:rFonts w:ascii="Consolas" w:hAnsi="Consolas"/>
@@ -14332,25 +13884,7 @@
           <w:i/>
           <w:color w:val="000000" w:themeColor="text1"/>
         </w:rPr>
-        <w:t>link_external=process_NoneType(set_selector.css("span&gt;</w:t>
-      </w:r>
-      <w:proofErr w:type="gramStart"/>
-      <w:r>
-        <w:rPr>
-          <w:rFonts w:ascii="Consolas" w:hAnsi="Consolas"/>
-          <w:i/>
-          <w:color w:val="000000" w:themeColor="text1"/>
-        </w:rPr>
-        <w:t>a::</w:t>
-      </w:r>
-      <w:proofErr w:type="gramEnd"/>
-      <w:r>
-        <w:rPr>
-          <w:rFonts w:ascii="Consolas" w:hAnsi="Consolas"/>
-          <w:i/>
-          <w:color w:val="000000" w:themeColor="text1"/>
-        </w:rPr>
-        <w:t>attr(href)").getall())</w:t>
+        <w:t>link_external=process_NoneType(set_selector.css("span&gt;a::attr(href)").getall())</w:t>
       </w:r>
     </w:p>
     <w:p>
@@ -14796,1791 +14330,6 @@
     </w:p>
     <w:p>
       <w:pPr>
-        <w:pStyle w:val="oancuaDanhsach"/>
-        <w:numPr>
-          <w:ilvl w:val="0"/>
-          <w:numId w:val="2"/>
-        </w:numPr>
-        <w:rPr>
-          <w:rFonts w:ascii="Times New Roman" w:hAnsi="Times New Roman" w:cs="Times New Roman"/>
-          <w:b/>
-          <w:sz w:val="28"/>
-          <w:szCs w:val="28"/>
-        </w:rPr>
-      </w:pPr>
-      <w:proofErr w:type="spellStart"/>
-      <w:r>
-        <w:rPr>
-          <w:rFonts w:ascii="Times New Roman" w:hAnsi="Times New Roman" w:cs="Times New Roman"/>
-          <w:b/>
-          <w:sz w:val="28"/>
-          <w:szCs w:val="28"/>
-        </w:rPr>
-        <w:t>Các</w:t>
-      </w:r>
-      <w:proofErr w:type="spellEnd"/>
-      <w:r>
-        <w:rPr>
-          <w:rFonts w:ascii="Times New Roman" w:hAnsi="Times New Roman" w:cs="Times New Roman"/>
-          <w:b/>
-          <w:sz w:val="28"/>
-          <w:szCs w:val="28"/>
-        </w:rPr>
-        <w:t xml:space="preserve"> </w:t>
-      </w:r>
-      <w:proofErr w:type="spellStart"/>
-      <w:r>
-        <w:rPr>
-          <w:rFonts w:ascii="Times New Roman" w:hAnsi="Times New Roman" w:cs="Times New Roman"/>
-          <w:b/>
-          <w:sz w:val="28"/>
-          <w:szCs w:val="28"/>
-        </w:rPr>
-        <w:t>vấn</w:t>
-      </w:r>
-      <w:proofErr w:type="spellEnd"/>
-      <w:r>
-        <w:rPr>
-          <w:rFonts w:ascii="Times New Roman" w:hAnsi="Times New Roman" w:cs="Times New Roman"/>
-          <w:b/>
-          <w:sz w:val="28"/>
-          <w:szCs w:val="28"/>
-        </w:rPr>
-        <w:t xml:space="preserve"> </w:t>
-      </w:r>
-      <w:proofErr w:type="spellStart"/>
-      <w:r>
-        <w:rPr>
-          <w:rFonts w:ascii="Times New Roman" w:hAnsi="Times New Roman" w:cs="Times New Roman"/>
-          <w:b/>
-          <w:sz w:val="28"/>
-          <w:szCs w:val="28"/>
-        </w:rPr>
-        <w:t>đê</w:t>
-      </w:r>
-      <w:proofErr w:type="spellEnd"/>
-      <w:r>
-        <w:rPr>
-          <w:rFonts w:ascii="Times New Roman" w:hAnsi="Times New Roman" w:cs="Times New Roman"/>
-          <w:b/>
-          <w:sz w:val="28"/>
-          <w:szCs w:val="28"/>
-        </w:rPr>
-        <w:t xml:space="preserve">̀ </w:t>
-      </w:r>
-      <w:proofErr w:type="spellStart"/>
-      <w:r>
-        <w:rPr>
-          <w:rFonts w:ascii="Times New Roman" w:hAnsi="Times New Roman" w:cs="Times New Roman"/>
-          <w:b/>
-          <w:sz w:val="28"/>
-          <w:szCs w:val="28"/>
-        </w:rPr>
-        <w:t>đang</w:t>
-      </w:r>
-      <w:proofErr w:type="spellEnd"/>
-      <w:r>
-        <w:rPr>
-          <w:rFonts w:ascii="Times New Roman" w:hAnsi="Times New Roman" w:cs="Times New Roman"/>
-          <w:b/>
-          <w:sz w:val="28"/>
-          <w:szCs w:val="28"/>
-        </w:rPr>
-        <w:t xml:space="preserve"> </w:t>
-      </w:r>
-      <w:proofErr w:type="spellStart"/>
-      <w:r>
-        <w:rPr>
-          <w:rFonts w:ascii="Times New Roman" w:hAnsi="Times New Roman" w:cs="Times New Roman"/>
-          <w:b/>
-          <w:sz w:val="28"/>
-          <w:szCs w:val="28"/>
-        </w:rPr>
-        <w:t>gặp</w:t>
-      </w:r>
-      <w:proofErr w:type="spellEnd"/>
-      <w:r>
-        <w:rPr>
-          <w:rFonts w:ascii="Times New Roman" w:hAnsi="Times New Roman" w:cs="Times New Roman"/>
-          <w:b/>
-          <w:sz w:val="28"/>
-          <w:szCs w:val="28"/>
-        </w:rPr>
-        <w:t xml:space="preserve"> </w:t>
-      </w:r>
-      <w:proofErr w:type="spellStart"/>
-      <w:r>
-        <w:rPr>
-          <w:rFonts w:ascii="Times New Roman" w:hAnsi="Times New Roman" w:cs="Times New Roman"/>
-          <w:b/>
-          <w:sz w:val="28"/>
-          <w:szCs w:val="28"/>
-        </w:rPr>
-        <w:t>phải</w:t>
-      </w:r>
-      <w:proofErr w:type="spellEnd"/>
-    </w:p>
-    <w:p>
-      <w:pPr>
-        <w:pStyle w:val="oancuaDanhsach"/>
-        <w:tabs>
-          <w:tab w:val="left" w:pos="5580"/>
-        </w:tabs>
-        <w:ind w:left="990" w:firstLine="450"/>
-        <w:rPr>
-          <w:rFonts w:ascii="Times New Roman" w:hAnsi="Times New Roman" w:cs="Times New Roman"/>
-          <w:sz w:val="26"/>
-          <w:szCs w:val="26"/>
-        </w:rPr>
-      </w:pPr>
-      <w:r>
-        <w:rPr>
-          <w:noProof/>
-        </w:rPr>
-        <w:drawing>
-          <wp:anchor distT="0" distB="0" distL="114300" distR="114300" simplePos="0" relativeHeight="251668480" behindDoc="0" locked="0" layoutInCell="1" allowOverlap="1" wp14:anchorId="149E71A1" wp14:editId="2F5A71F5">
-            <wp:simplePos x="0" y="0"/>
-            <wp:positionH relativeFrom="margin">
-              <wp:posOffset>323850</wp:posOffset>
-            </wp:positionH>
-            <wp:positionV relativeFrom="paragraph">
-              <wp:posOffset>702945</wp:posOffset>
-            </wp:positionV>
-            <wp:extent cx="5943600" cy="1848485"/>
-            <wp:effectExtent l="0" t="0" r="0" b="0"/>
-            <wp:wrapSquare wrapText="bothSides"/>
-            <wp:docPr id="13" name="Hình ảnh 13"/>
-            <wp:cNvGraphicFramePr>
-              <a:graphicFrameLocks xmlns:a="http://schemas.openxmlformats.org/drawingml/2006/main" noChangeAspect="1"/>
-            </wp:cNvGraphicFramePr>
-            <a:graphic xmlns:a="http://schemas.openxmlformats.org/drawingml/2006/main">
-              <a:graphicData uri="http://schemas.openxmlformats.org/drawingml/2006/picture">
-                <pic:pic xmlns:pic="http://schemas.openxmlformats.org/drawingml/2006/picture">
-                  <pic:nvPicPr>
-                    <pic:cNvPr id="1" name=""/>
-                    <pic:cNvPicPr/>
-                  </pic:nvPicPr>
-                  <pic:blipFill>
-                    <a:blip r:embed="rId16" cstate="print">
-                      <a:extLst>
-                        <a:ext uri="{28A0092B-C50C-407E-A947-70E740481C1C}">
-                          <a14:useLocalDpi xmlns:a14="http://schemas.microsoft.com/office/drawing/2010/main" val="0"/>
-                        </a:ext>
-                      </a:extLst>
-                    </a:blip>
-                    <a:stretch>
-                      <a:fillRect/>
-                    </a:stretch>
-                  </pic:blipFill>
-                  <pic:spPr>
-                    <a:xfrm>
-                      <a:off x="0" y="0"/>
-                      <a:ext cx="5943600" cy="1848485"/>
-                    </a:xfrm>
-                    <a:prstGeom prst="rect">
-                      <a:avLst/>
-                    </a:prstGeom>
-                  </pic:spPr>
-                </pic:pic>
-              </a:graphicData>
-            </a:graphic>
-          </wp:anchor>
-        </w:drawing>
-      </w:r>
-      <w:proofErr w:type="spellStart"/>
-      <w:r>
-        <w:rPr>
-          <w:rFonts w:ascii="Times New Roman" w:hAnsi="Times New Roman" w:cs="Times New Roman"/>
-          <w:sz w:val="26"/>
-          <w:szCs w:val="26"/>
-        </w:rPr>
-        <w:t>Các</w:t>
-      </w:r>
-      <w:proofErr w:type="spellEnd"/>
-      <w:r>
-        <w:rPr>
-          <w:rFonts w:ascii="Times New Roman" w:hAnsi="Times New Roman" w:cs="Times New Roman"/>
-          <w:sz w:val="26"/>
-          <w:szCs w:val="26"/>
-        </w:rPr>
-        <w:t xml:space="preserve"> </w:t>
-      </w:r>
-      <w:proofErr w:type="spellStart"/>
-      <w:r>
-        <w:rPr>
-          <w:rFonts w:ascii="Times New Roman" w:hAnsi="Times New Roman" w:cs="Times New Roman"/>
-          <w:sz w:val="26"/>
-          <w:szCs w:val="26"/>
-        </w:rPr>
-        <w:t>thành</w:t>
-      </w:r>
-      <w:proofErr w:type="spellEnd"/>
-      <w:r>
-        <w:rPr>
-          <w:rFonts w:ascii="Times New Roman" w:hAnsi="Times New Roman" w:cs="Times New Roman"/>
-          <w:sz w:val="26"/>
-          <w:szCs w:val="26"/>
-        </w:rPr>
-        <w:t xml:space="preserve"> </w:t>
-      </w:r>
-      <w:proofErr w:type="spellStart"/>
-      <w:r>
-        <w:rPr>
-          <w:rFonts w:ascii="Times New Roman" w:hAnsi="Times New Roman" w:cs="Times New Roman"/>
-          <w:sz w:val="26"/>
-          <w:szCs w:val="26"/>
-        </w:rPr>
-        <w:t>phần</w:t>
-      </w:r>
-      <w:proofErr w:type="spellEnd"/>
-      <w:r>
-        <w:rPr>
-          <w:rFonts w:ascii="Times New Roman" w:hAnsi="Times New Roman" w:cs="Times New Roman"/>
-          <w:sz w:val="26"/>
-          <w:szCs w:val="26"/>
-        </w:rPr>
-        <w:t xml:space="preserve"> child – </w:t>
-      </w:r>
-      <w:proofErr w:type="spellStart"/>
-      <w:r>
-        <w:rPr>
-          <w:rFonts w:ascii="Times New Roman" w:hAnsi="Times New Roman" w:cs="Times New Roman"/>
-          <w:sz w:val="26"/>
-          <w:szCs w:val="26"/>
-        </w:rPr>
-        <w:t>parentTopic</w:t>
-      </w:r>
-      <w:proofErr w:type="spellEnd"/>
-      <w:r>
-        <w:rPr>
-          <w:rFonts w:ascii="Times New Roman" w:hAnsi="Times New Roman" w:cs="Times New Roman"/>
-          <w:sz w:val="26"/>
-          <w:szCs w:val="26"/>
-        </w:rPr>
-        <w:t xml:space="preserve"> – </w:t>
-      </w:r>
-      <w:r>
-        <w:rPr>
-          <w:rFonts w:ascii="Times New Roman" w:hAnsi="Times New Roman" w:cs="Times New Roman"/>
-          <w:sz w:val="26"/>
-          <w:szCs w:val="26"/>
-        </w:rPr>
-        <w:t xml:space="preserve">alternative label </w:t>
-      </w:r>
-      <w:proofErr w:type="gramStart"/>
-      <w:r>
-        <w:rPr>
-          <w:rFonts w:ascii="Times New Roman" w:hAnsi="Times New Roman" w:cs="Times New Roman"/>
-          <w:sz w:val="26"/>
-          <w:szCs w:val="26"/>
-        </w:rPr>
-        <w:t xml:space="preserve">of </w:t>
-      </w:r>
-      <w:r>
-        <w:rPr>
-          <w:rFonts w:ascii="Times New Roman" w:hAnsi="Times New Roman" w:cs="Times New Roman"/>
-          <w:sz w:val="26"/>
-          <w:szCs w:val="26"/>
-        </w:rPr>
-        <w:t xml:space="preserve"> </w:t>
-      </w:r>
-      <w:proofErr w:type="spellStart"/>
-      <w:r>
-        <w:rPr>
-          <w:rFonts w:ascii="Times New Roman" w:hAnsi="Times New Roman" w:cs="Times New Roman"/>
-          <w:sz w:val="26"/>
-          <w:szCs w:val="26"/>
-        </w:rPr>
-        <w:t>đều</w:t>
-      </w:r>
-      <w:proofErr w:type="spellEnd"/>
-      <w:proofErr w:type="gramEnd"/>
-      <w:r>
-        <w:rPr>
-          <w:rFonts w:ascii="Times New Roman" w:hAnsi="Times New Roman" w:cs="Times New Roman"/>
-          <w:sz w:val="26"/>
-          <w:szCs w:val="26"/>
-        </w:rPr>
-        <w:t xml:space="preserve"> có </w:t>
-      </w:r>
-      <w:proofErr w:type="spellStart"/>
-      <w:r>
-        <w:rPr>
-          <w:rFonts w:ascii="Times New Roman" w:hAnsi="Times New Roman" w:cs="Times New Roman"/>
-          <w:sz w:val="26"/>
-          <w:szCs w:val="26"/>
-        </w:rPr>
-        <w:t>chung</w:t>
-      </w:r>
-      <w:proofErr w:type="spellEnd"/>
-      <w:r>
-        <w:rPr>
-          <w:rFonts w:ascii="Times New Roman" w:hAnsi="Times New Roman" w:cs="Times New Roman"/>
-          <w:sz w:val="26"/>
-          <w:szCs w:val="26"/>
-        </w:rPr>
-        <w:t xml:space="preserve"> class là compact-topic, </w:t>
-      </w:r>
-      <w:proofErr w:type="spellStart"/>
-      <w:r>
-        <w:rPr>
-          <w:rFonts w:ascii="Times New Roman" w:hAnsi="Times New Roman" w:cs="Times New Roman"/>
-          <w:sz w:val="26"/>
-          <w:szCs w:val="26"/>
-        </w:rPr>
-        <w:t>không</w:t>
-      </w:r>
-      <w:proofErr w:type="spellEnd"/>
-      <w:r>
-        <w:rPr>
-          <w:rFonts w:ascii="Times New Roman" w:hAnsi="Times New Roman" w:cs="Times New Roman"/>
-          <w:sz w:val="26"/>
-          <w:szCs w:val="26"/>
-        </w:rPr>
-        <w:t xml:space="preserve"> </w:t>
-      </w:r>
-      <w:proofErr w:type="spellStart"/>
-      <w:r>
-        <w:rPr>
-          <w:rFonts w:ascii="Times New Roman" w:hAnsi="Times New Roman" w:cs="Times New Roman"/>
-          <w:sz w:val="26"/>
-          <w:szCs w:val="26"/>
-        </w:rPr>
-        <w:t>thê</w:t>
-      </w:r>
-      <w:proofErr w:type="spellEnd"/>
-      <w:r>
-        <w:rPr>
-          <w:rFonts w:ascii="Times New Roman" w:hAnsi="Times New Roman" w:cs="Times New Roman"/>
-          <w:sz w:val="26"/>
-          <w:szCs w:val="26"/>
-        </w:rPr>
-        <w:t xml:space="preserve">̉ </w:t>
-      </w:r>
-      <w:proofErr w:type="spellStart"/>
-      <w:r>
-        <w:rPr>
-          <w:rFonts w:ascii="Times New Roman" w:hAnsi="Times New Roman" w:cs="Times New Roman"/>
-          <w:sz w:val="26"/>
-          <w:szCs w:val="26"/>
-        </w:rPr>
-        <w:t>nhận</w:t>
-      </w:r>
-      <w:proofErr w:type="spellEnd"/>
-      <w:r>
-        <w:rPr>
-          <w:rFonts w:ascii="Times New Roman" w:hAnsi="Times New Roman" w:cs="Times New Roman"/>
-          <w:sz w:val="26"/>
-          <w:szCs w:val="26"/>
-        </w:rPr>
-        <w:t xml:space="preserve"> </w:t>
-      </w:r>
-      <w:proofErr w:type="spellStart"/>
-      <w:r>
-        <w:rPr>
-          <w:rFonts w:ascii="Times New Roman" w:hAnsi="Times New Roman" w:cs="Times New Roman"/>
-          <w:sz w:val="26"/>
-          <w:szCs w:val="26"/>
-        </w:rPr>
-        <w:t>biế</w:t>
-      </w:r>
-      <w:r>
-        <w:rPr>
-          <w:rFonts w:ascii="Times New Roman" w:hAnsi="Times New Roman" w:cs="Times New Roman"/>
-          <w:sz w:val="26"/>
-          <w:szCs w:val="26"/>
-        </w:rPr>
-        <w:t>t</w:t>
-      </w:r>
-      <w:proofErr w:type="spellEnd"/>
-      <w:r>
-        <w:rPr>
-          <w:rFonts w:ascii="Times New Roman" w:hAnsi="Times New Roman" w:cs="Times New Roman"/>
-          <w:sz w:val="26"/>
-          <w:szCs w:val="26"/>
-        </w:rPr>
-        <w:t xml:space="preserve"> </w:t>
-      </w:r>
-      <w:proofErr w:type="spellStart"/>
-      <w:r>
-        <w:rPr>
-          <w:rFonts w:ascii="Times New Roman" w:hAnsi="Times New Roman" w:cs="Times New Roman"/>
-          <w:sz w:val="26"/>
-          <w:szCs w:val="26"/>
-        </w:rPr>
-        <w:t>được</w:t>
-      </w:r>
-      <w:proofErr w:type="spellEnd"/>
-      <w:r>
-        <w:rPr>
-          <w:rFonts w:ascii="Times New Roman" w:hAnsi="Times New Roman" w:cs="Times New Roman"/>
-          <w:sz w:val="26"/>
-          <w:szCs w:val="26"/>
-        </w:rPr>
-        <w:t xml:space="preserve"> </w:t>
-      </w:r>
-      <w:proofErr w:type="spellStart"/>
-      <w:r>
-        <w:rPr>
-          <w:rFonts w:ascii="Times New Roman" w:hAnsi="Times New Roman" w:cs="Times New Roman"/>
-          <w:sz w:val="26"/>
-          <w:szCs w:val="26"/>
-        </w:rPr>
-        <w:t>dựa</w:t>
-      </w:r>
-      <w:proofErr w:type="spellEnd"/>
-      <w:r>
-        <w:rPr>
-          <w:rFonts w:ascii="Times New Roman" w:hAnsi="Times New Roman" w:cs="Times New Roman"/>
-          <w:sz w:val="26"/>
-          <w:szCs w:val="26"/>
-        </w:rPr>
-        <w:t xml:space="preserve"> </w:t>
-      </w:r>
-      <w:proofErr w:type="spellStart"/>
-      <w:r>
-        <w:rPr>
-          <w:rFonts w:ascii="Times New Roman" w:hAnsi="Times New Roman" w:cs="Times New Roman"/>
-          <w:sz w:val="26"/>
-          <w:szCs w:val="26"/>
-        </w:rPr>
-        <w:t>vào</w:t>
-      </w:r>
-      <w:proofErr w:type="spellEnd"/>
-      <w:r>
-        <w:rPr>
-          <w:rFonts w:ascii="Times New Roman" w:hAnsi="Times New Roman" w:cs="Times New Roman"/>
-          <w:sz w:val="26"/>
-          <w:szCs w:val="26"/>
-        </w:rPr>
-        <w:t xml:space="preserve"> class, </w:t>
-      </w:r>
-      <w:proofErr w:type="spellStart"/>
-      <w:r>
-        <w:rPr>
-          <w:rFonts w:ascii="Times New Roman" w:hAnsi="Times New Roman" w:cs="Times New Roman"/>
-          <w:sz w:val="26"/>
-          <w:szCs w:val="26"/>
-        </w:rPr>
-        <w:t>đồng</w:t>
-      </w:r>
-      <w:proofErr w:type="spellEnd"/>
-      <w:r>
-        <w:rPr>
-          <w:rFonts w:ascii="Times New Roman" w:hAnsi="Times New Roman" w:cs="Times New Roman"/>
-          <w:sz w:val="26"/>
-          <w:szCs w:val="26"/>
-        </w:rPr>
-        <w:t xml:space="preserve"> </w:t>
-      </w:r>
-      <w:proofErr w:type="spellStart"/>
-      <w:r>
-        <w:rPr>
-          <w:rFonts w:ascii="Times New Roman" w:hAnsi="Times New Roman" w:cs="Times New Roman"/>
-          <w:sz w:val="26"/>
-          <w:szCs w:val="26"/>
-        </w:rPr>
-        <w:t>thời</w:t>
-      </w:r>
-      <w:proofErr w:type="spellEnd"/>
-      <w:r>
-        <w:rPr>
-          <w:rFonts w:ascii="Times New Roman" w:hAnsi="Times New Roman" w:cs="Times New Roman"/>
-          <w:sz w:val="26"/>
-          <w:szCs w:val="26"/>
-        </w:rPr>
-        <w:t xml:space="preserve"> </w:t>
-      </w:r>
-      <w:proofErr w:type="spellStart"/>
-      <w:r>
-        <w:rPr>
-          <w:rFonts w:ascii="Times New Roman" w:hAnsi="Times New Roman" w:cs="Times New Roman"/>
-          <w:sz w:val="26"/>
-          <w:szCs w:val="26"/>
-        </w:rPr>
-        <w:t>cũng</w:t>
-      </w:r>
-      <w:proofErr w:type="spellEnd"/>
-      <w:r>
-        <w:rPr>
-          <w:rFonts w:ascii="Times New Roman" w:hAnsi="Times New Roman" w:cs="Times New Roman"/>
-          <w:sz w:val="26"/>
-          <w:szCs w:val="26"/>
-        </w:rPr>
-        <w:t xml:space="preserve"> </w:t>
-      </w:r>
-      <w:proofErr w:type="spellStart"/>
-      <w:r>
-        <w:rPr>
-          <w:rFonts w:ascii="Times New Roman" w:hAnsi="Times New Roman" w:cs="Times New Roman"/>
-          <w:sz w:val="26"/>
-          <w:szCs w:val="26"/>
-        </w:rPr>
-        <w:t>không</w:t>
-      </w:r>
-      <w:proofErr w:type="spellEnd"/>
-      <w:r>
-        <w:rPr>
-          <w:rFonts w:ascii="Times New Roman" w:hAnsi="Times New Roman" w:cs="Times New Roman"/>
-          <w:sz w:val="26"/>
-          <w:szCs w:val="26"/>
-        </w:rPr>
-        <w:t xml:space="preserve"> </w:t>
-      </w:r>
-      <w:proofErr w:type="spellStart"/>
-      <w:r>
-        <w:rPr>
-          <w:rFonts w:ascii="Times New Roman" w:hAnsi="Times New Roman" w:cs="Times New Roman"/>
-          <w:sz w:val="26"/>
-          <w:szCs w:val="26"/>
-        </w:rPr>
-        <w:t>phân</w:t>
-      </w:r>
-      <w:proofErr w:type="spellEnd"/>
-      <w:r>
-        <w:rPr>
-          <w:rFonts w:ascii="Times New Roman" w:hAnsi="Times New Roman" w:cs="Times New Roman"/>
-          <w:sz w:val="26"/>
-          <w:szCs w:val="26"/>
-        </w:rPr>
-        <w:t xml:space="preserve"> </w:t>
-      </w:r>
-      <w:proofErr w:type="spellStart"/>
-      <w:r>
-        <w:rPr>
-          <w:rFonts w:ascii="Times New Roman" w:hAnsi="Times New Roman" w:cs="Times New Roman"/>
-          <w:sz w:val="26"/>
-          <w:szCs w:val="26"/>
-        </w:rPr>
-        <w:t>biệt</w:t>
-      </w:r>
-      <w:proofErr w:type="spellEnd"/>
-      <w:r>
-        <w:rPr>
-          <w:rFonts w:ascii="Times New Roman" w:hAnsi="Times New Roman" w:cs="Times New Roman"/>
-          <w:sz w:val="26"/>
-          <w:szCs w:val="26"/>
-        </w:rPr>
-        <w:t xml:space="preserve"> </w:t>
-      </w:r>
-      <w:proofErr w:type="spellStart"/>
-      <w:r>
-        <w:rPr>
-          <w:rFonts w:ascii="Times New Roman" w:hAnsi="Times New Roman" w:cs="Times New Roman"/>
-          <w:sz w:val="26"/>
-          <w:szCs w:val="26"/>
-        </w:rPr>
-        <w:t>được</w:t>
-      </w:r>
-      <w:proofErr w:type="spellEnd"/>
-      <w:r>
-        <w:rPr>
-          <w:rFonts w:ascii="Times New Roman" w:hAnsi="Times New Roman" w:cs="Times New Roman"/>
-          <w:sz w:val="26"/>
-          <w:szCs w:val="26"/>
-        </w:rPr>
-        <w:t xml:space="preserve"> </w:t>
-      </w:r>
-      <w:proofErr w:type="spellStart"/>
-      <w:r>
-        <w:rPr>
-          <w:rFonts w:ascii="Times New Roman" w:hAnsi="Times New Roman" w:cs="Times New Roman"/>
-          <w:sz w:val="26"/>
-          <w:szCs w:val="26"/>
-        </w:rPr>
-        <w:t>dựa</w:t>
-      </w:r>
-      <w:proofErr w:type="spellEnd"/>
-      <w:r>
-        <w:rPr>
-          <w:rFonts w:ascii="Times New Roman" w:hAnsi="Times New Roman" w:cs="Times New Roman"/>
-          <w:sz w:val="26"/>
-          <w:szCs w:val="26"/>
-        </w:rPr>
-        <w:t xml:space="preserve"> </w:t>
-      </w:r>
-      <w:proofErr w:type="spellStart"/>
-      <w:r>
-        <w:rPr>
-          <w:rFonts w:ascii="Times New Roman" w:hAnsi="Times New Roman" w:cs="Times New Roman"/>
-          <w:sz w:val="26"/>
-          <w:szCs w:val="26"/>
-        </w:rPr>
-        <w:t>vào</w:t>
-      </w:r>
-      <w:proofErr w:type="spellEnd"/>
-      <w:r>
-        <w:rPr>
-          <w:rFonts w:ascii="Times New Roman" w:hAnsi="Times New Roman" w:cs="Times New Roman"/>
-          <w:sz w:val="26"/>
-          <w:szCs w:val="26"/>
-        </w:rPr>
-        <w:t xml:space="preserve"> </w:t>
-      </w:r>
-      <w:proofErr w:type="spellStart"/>
-      <w:r>
-        <w:rPr>
-          <w:rFonts w:ascii="Times New Roman" w:hAnsi="Times New Roman" w:cs="Times New Roman"/>
-          <w:sz w:val="26"/>
-          <w:szCs w:val="26"/>
-        </w:rPr>
-        <w:t>quan</w:t>
-      </w:r>
-      <w:proofErr w:type="spellEnd"/>
-      <w:r>
-        <w:rPr>
-          <w:rFonts w:ascii="Times New Roman" w:hAnsi="Times New Roman" w:cs="Times New Roman"/>
-          <w:sz w:val="26"/>
-          <w:szCs w:val="26"/>
-        </w:rPr>
-        <w:t xml:space="preserve"> </w:t>
-      </w:r>
-      <w:proofErr w:type="spellStart"/>
-      <w:r>
-        <w:rPr>
-          <w:rFonts w:ascii="Times New Roman" w:hAnsi="Times New Roman" w:cs="Times New Roman"/>
-          <w:sz w:val="26"/>
-          <w:szCs w:val="26"/>
-        </w:rPr>
-        <w:t>hê</w:t>
-      </w:r>
-      <w:proofErr w:type="spellEnd"/>
-      <w:r>
-        <w:rPr>
-          <w:rFonts w:ascii="Times New Roman" w:hAnsi="Times New Roman" w:cs="Times New Roman"/>
-          <w:sz w:val="26"/>
-          <w:szCs w:val="26"/>
-        </w:rPr>
-        <w:t>̣ cha con</w:t>
-      </w:r>
-      <w:r>
-        <w:rPr>
-          <w:rFonts w:ascii="Times New Roman" w:hAnsi="Times New Roman" w:cs="Times New Roman"/>
-          <w:sz w:val="26"/>
-          <w:szCs w:val="26"/>
-        </w:rPr>
-        <w:t xml:space="preserve"> </w:t>
-      </w:r>
-      <w:proofErr w:type="spellStart"/>
-      <w:r>
-        <w:rPr>
-          <w:rFonts w:ascii="Times New Roman" w:hAnsi="Times New Roman" w:cs="Times New Roman"/>
-          <w:sz w:val="26"/>
-          <w:szCs w:val="26"/>
-        </w:rPr>
-        <w:t>của</w:t>
-      </w:r>
-      <w:proofErr w:type="spellEnd"/>
-      <w:r>
-        <w:rPr>
-          <w:rFonts w:ascii="Times New Roman" w:hAnsi="Times New Roman" w:cs="Times New Roman"/>
-          <w:sz w:val="26"/>
-          <w:szCs w:val="26"/>
-        </w:rPr>
-        <w:t xml:space="preserve"> </w:t>
-      </w:r>
-      <w:proofErr w:type="spellStart"/>
-      <w:r>
-        <w:rPr>
-          <w:rFonts w:ascii="Times New Roman" w:hAnsi="Times New Roman" w:cs="Times New Roman"/>
-          <w:sz w:val="26"/>
-          <w:szCs w:val="26"/>
-        </w:rPr>
-        <w:t>các</w:t>
-      </w:r>
-      <w:proofErr w:type="spellEnd"/>
-      <w:r>
-        <w:rPr>
-          <w:rFonts w:ascii="Times New Roman" w:hAnsi="Times New Roman" w:cs="Times New Roman"/>
-          <w:sz w:val="26"/>
-          <w:szCs w:val="26"/>
-        </w:rPr>
-        <w:t xml:space="preserve"> tag.</w:t>
-      </w:r>
-    </w:p>
-    <w:p>
-      <w:pPr>
-        <w:pStyle w:val="oancuaDanhsach"/>
-        <w:ind w:left="990" w:firstLine="450"/>
-        <w:rPr>
-          <w:rFonts w:ascii="Times New Roman" w:hAnsi="Times New Roman" w:cs="Times New Roman"/>
-          <w:sz w:val="26"/>
-          <w:szCs w:val="26"/>
-        </w:rPr>
-      </w:pPr>
-      <w:proofErr w:type="spellStart"/>
-      <w:r>
-        <w:rPr>
-          <w:rFonts w:ascii="Times New Roman" w:hAnsi="Times New Roman" w:cs="Times New Roman"/>
-          <w:sz w:val="26"/>
-          <w:szCs w:val="26"/>
-        </w:rPr>
-        <w:t>Các</w:t>
-      </w:r>
-      <w:proofErr w:type="spellEnd"/>
-      <w:r>
-        <w:rPr>
-          <w:rFonts w:ascii="Times New Roman" w:hAnsi="Times New Roman" w:cs="Times New Roman"/>
-          <w:sz w:val="26"/>
-          <w:szCs w:val="26"/>
-        </w:rPr>
-        <w:t xml:space="preserve"> Class cha </w:t>
-      </w:r>
-      <w:proofErr w:type="spellStart"/>
-      <w:r>
-        <w:rPr>
-          <w:rFonts w:ascii="Times New Roman" w:hAnsi="Times New Roman" w:cs="Times New Roman"/>
-          <w:sz w:val="26"/>
-          <w:szCs w:val="26"/>
-        </w:rPr>
-        <w:t>không</w:t>
-      </w:r>
-      <w:proofErr w:type="spellEnd"/>
-      <w:r>
-        <w:rPr>
-          <w:rFonts w:ascii="Times New Roman" w:hAnsi="Times New Roman" w:cs="Times New Roman"/>
-          <w:sz w:val="26"/>
-          <w:szCs w:val="26"/>
-        </w:rPr>
-        <w:t xml:space="preserve"> </w:t>
-      </w:r>
-      <w:proofErr w:type="spellStart"/>
-      <w:r>
-        <w:rPr>
-          <w:rFonts w:ascii="Times New Roman" w:hAnsi="Times New Roman" w:cs="Times New Roman"/>
-          <w:sz w:val="26"/>
-          <w:szCs w:val="26"/>
-        </w:rPr>
-        <w:t>hê</w:t>
-      </w:r>
-      <w:proofErr w:type="spellEnd"/>
-      <w:r>
-        <w:rPr>
-          <w:rFonts w:ascii="Times New Roman" w:hAnsi="Times New Roman" w:cs="Times New Roman"/>
-          <w:sz w:val="26"/>
-          <w:szCs w:val="26"/>
-        </w:rPr>
-        <w:t xml:space="preserve">̀ </w:t>
-      </w:r>
-      <w:proofErr w:type="spellStart"/>
-      <w:r>
-        <w:rPr>
-          <w:rFonts w:ascii="Times New Roman" w:hAnsi="Times New Roman" w:cs="Times New Roman"/>
-          <w:sz w:val="26"/>
-          <w:szCs w:val="26"/>
-        </w:rPr>
-        <w:t>được</w:t>
-      </w:r>
-      <w:proofErr w:type="spellEnd"/>
-      <w:r>
-        <w:rPr>
-          <w:rFonts w:ascii="Times New Roman" w:hAnsi="Times New Roman" w:cs="Times New Roman"/>
-          <w:sz w:val="26"/>
-          <w:szCs w:val="26"/>
-        </w:rPr>
-        <w:t xml:space="preserve"> </w:t>
-      </w:r>
-      <w:proofErr w:type="spellStart"/>
-      <w:r>
-        <w:rPr>
-          <w:rFonts w:ascii="Times New Roman" w:hAnsi="Times New Roman" w:cs="Times New Roman"/>
-          <w:sz w:val="26"/>
-          <w:szCs w:val="26"/>
-        </w:rPr>
-        <w:t>định</w:t>
-      </w:r>
-      <w:proofErr w:type="spellEnd"/>
-      <w:r>
-        <w:rPr>
-          <w:rFonts w:ascii="Times New Roman" w:hAnsi="Times New Roman" w:cs="Times New Roman"/>
-          <w:sz w:val="26"/>
-          <w:szCs w:val="26"/>
-        </w:rPr>
-        <w:t xml:space="preserve"> </w:t>
-      </w:r>
-      <w:proofErr w:type="spellStart"/>
-      <w:r>
-        <w:rPr>
-          <w:rFonts w:ascii="Times New Roman" w:hAnsi="Times New Roman" w:cs="Times New Roman"/>
-          <w:sz w:val="26"/>
-          <w:szCs w:val="26"/>
-        </w:rPr>
-        <w:t>nghĩa</w:t>
-      </w:r>
-      <w:proofErr w:type="spellEnd"/>
-    </w:p>
-    <w:p>
-      <w:pPr>
-        <w:pStyle w:val="oancuaDanhsach"/>
-        <w:ind w:left="990" w:firstLine="450"/>
-        <w:rPr>
-          <w:rFonts w:ascii="Times New Roman" w:hAnsi="Times New Roman" w:cs="Times New Roman"/>
-          <w:sz w:val="26"/>
-          <w:szCs w:val="26"/>
-        </w:rPr>
-      </w:pPr>
-    </w:p>
-    <w:p>
-      <w:pPr>
-        <w:pStyle w:val="oancuaDanhsach"/>
-        <w:ind w:left="990" w:firstLine="450"/>
-        <w:rPr>
-          <w:rFonts w:ascii="Times New Roman" w:hAnsi="Times New Roman" w:cs="Times New Roman"/>
-          <w:sz w:val="26"/>
-          <w:szCs w:val="26"/>
-        </w:rPr>
-      </w:pPr>
-      <w:r>
-        <w:rPr>
-          <w:noProof/>
-        </w:rPr>
-        <w:drawing>
-          <wp:anchor distT="0" distB="0" distL="114300" distR="114300" simplePos="0" relativeHeight="251666432" behindDoc="0" locked="0" layoutInCell="1" allowOverlap="1" wp14:anchorId="4C73B3A0" wp14:editId="37F10ADB">
-            <wp:simplePos x="0" y="0"/>
-            <wp:positionH relativeFrom="margin">
-              <wp:align>right</wp:align>
-            </wp:positionH>
-            <wp:positionV relativeFrom="paragraph">
-              <wp:posOffset>1671320</wp:posOffset>
-            </wp:positionV>
-            <wp:extent cx="5943600" cy="2529205"/>
-            <wp:effectExtent l="0" t="0" r="0" b="4445"/>
-            <wp:wrapTopAndBottom/>
-            <wp:docPr id="10" name="Hình ảnh 10"/>
-            <wp:cNvGraphicFramePr>
-              <a:graphicFrameLocks xmlns:a="http://schemas.openxmlformats.org/drawingml/2006/main" noChangeAspect="1"/>
-            </wp:cNvGraphicFramePr>
-            <a:graphic xmlns:a="http://schemas.openxmlformats.org/drawingml/2006/main">
-              <a:graphicData uri="http://schemas.openxmlformats.org/drawingml/2006/picture">
-                <pic:pic xmlns:pic="http://schemas.openxmlformats.org/drawingml/2006/picture">
-                  <pic:nvPicPr>
-                    <pic:cNvPr id="1" name=""/>
-                    <pic:cNvPicPr/>
-                  </pic:nvPicPr>
-                  <pic:blipFill>
-                    <a:blip r:embed="rId17">
-                      <a:extLst>
-                        <a:ext uri="{28A0092B-C50C-407E-A947-70E740481C1C}">
-                          <a14:useLocalDpi xmlns:a14="http://schemas.microsoft.com/office/drawing/2010/main" val="0"/>
-                        </a:ext>
-                      </a:extLst>
-                    </a:blip>
-                    <a:stretch>
-                      <a:fillRect/>
-                    </a:stretch>
-                  </pic:blipFill>
-                  <pic:spPr>
-                    <a:xfrm>
-                      <a:off x="0" y="0"/>
-                      <a:ext cx="5943600" cy="2529205"/>
-                    </a:xfrm>
-                    <a:prstGeom prst="rect">
-                      <a:avLst/>
-                    </a:prstGeom>
-                  </pic:spPr>
-                </pic:pic>
-              </a:graphicData>
-            </a:graphic>
-          </wp:anchor>
-        </w:drawing>
-      </w:r>
-      <w:proofErr w:type="spellStart"/>
-      <w:r>
-        <w:rPr>
-          <w:rFonts w:ascii="Times New Roman" w:hAnsi="Times New Roman" w:cs="Times New Roman"/>
-          <w:sz w:val="26"/>
-          <w:szCs w:val="26"/>
-        </w:rPr>
-        <w:t>Sư</w:t>
-      </w:r>
-      <w:proofErr w:type="spellEnd"/>
-      <w:r>
-        <w:rPr>
-          <w:rFonts w:ascii="Times New Roman" w:hAnsi="Times New Roman" w:cs="Times New Roman"/>
-          <w:sz w:val="26"/>
-          <w:szCs w:val="26"/>
-        </w:rPr>
-        <w:t xml:space="preserve">̣ </w:t>
-      </w:r>
-      <w:proofErr w:type="spellStart"/>
-      <w:r>
-        <w:rPr>
-          <w:rFonts w:ascii="Times New Roman" w:hAnsi="Times New Roman" w:cs="Times New Roman"/>
-          <w:sz w:val="26"/>
-          <w:szCs w:val="26"/>
-        </w:rPr>
-        <w:t>bất</w:t>
-      </w:r>
-      <w:proofErr w:type="spellEnd"/>
-      <w:r>
-        <w:rPr>
-          <w:rFonts w:ascii="Times New Roman" w:hAnsi="Times New Roman" w:cs="Times New Roman"/>
-          <w:sz w:val="26"/>
-          <w:szCs w:val="26"/>
-        </w:rPr>
-        <w:t xml:space="preserve"> </w:t>
-      </w:r>
-      <w:proofErr w:type="spellStart"/>
-      <w:r>
-        <w:rPr>
-          <w:rFonts w:ascii="Times New Roman" w:hAnsi="Times New Roman" w:cs="Times New Roman"/>
-          <w:sz w:val="26"/>
-          <w:szCs w:val="26"/>
-        </w:rPr>
-        <w:t>đồng</w:t>
-      </w:r>
-      <w:proofErr w:type="spellEnd"/>
-      <w:r>
-        <w:rPr>
-          <w:rFonts w:ascii="Times New Roman" w:hAnsi="Times New Roman" w:cs="Times New Roman"/>
-          <w:sz w:val="26"/>
-          <w:szCs w:val="26"/>
-        </w:rPr>
-        <w:t xml:space="preserve"> </w:t>
-      </w:r>
-      <w:proofErr w:type="spellStart"/>
-      <w:r>
-        <w:rPr>
-          <w:rFonts w:ascii="Times New Roman" w:hAnsi="Times New Roman" w:cs="Times New Roman"/>
-          <w:sz w:val="26"/>
-          <w:szCs w:val="26"/>
-        </w:rPr>
-        <w:t>vê</w:t>
-      </w:r>
-      <w:proofErr w:type="spellEnd"/>
-      <w:r>
-        <w:rPr>
-          <w:rFonts w:ascii="Times New Roman" w:hAnsi="Times New Roman" w:cs="Times New Roman"/>
-          <w:sz w:val="26"/>
-          <w:szCs w:val="26"/>
-        </w:rPr>
-        <w:t xml:space="preserve">̀ </w:t>
-      </w:r>
-      <w:proofErr w:type="spellStart"/>
-      <w:r>
-        <w:rPr>
-          <w:rFonts w:ascii="Times New Roman" w:hAnsi="Times New Roman" w:cs="Times New Roman"/>
-          <w:sz w:val="26"/>
-          <w:szCs w:val="26"/>
-        </w:rPr>
-        <w:t>cấu</w:t>
-      </w:r>
-      <w:proofErr w:type="spellEnd"/>
-      <w:r>
-        <w:rPr>
-          <w:rFonts w:ascii="Times New Roman" w:hAnsi="Times New Roman" w:cs="Times New Roman"/>
-          <w:sz w:val="26"/>
-          <w:szCs w:val="26"/>
-        </w:rPr>
-        <w:t xml:space="preserve"> </w:t>
-      </w:r>
-      <w:proofErr w:type="spellStart"/>
-      <w:r>
-        <w:rPr>
-          <w:rFonts w:ascii="Times New Roman" w:hAnsi="Times New Roman" w:cs="Times New Roman"/>
-          <w:sz w:val="26"/>
-          <w:szCs w:val="26"/>
-        </w:rPr>
-        <w:t>trúc</w:t>
-      </w:r>
-      <w:proofErr w:type="spellEnd"/>
-      <w:r>
-        <w:rPr>
-          <w:rFonts w:ascii="Times New Roman" w:hAnsi="Times New Roman" w:cs="Times New Roman"/>
-          <w:sz w:val="26"/>
-          <w:szCs w:val="26"/>
-        </w:rPr>
-        <w:t xml:space="preserve"> </w:t>
-      </w:r>
-      <w:proofErr w:type="spellStart"/>
-      <w:r>
-        <w:rPr>
-          <w:rFonts w:ascii="Times New Roman" w:hAnsi="Times New Roman" w:cs="Times New Roman"/>
-          <w:sz w:val="26"/>
-          <w:szCs w:val="26"/>
-        </w:rPr>
-        <w:t>của</w:t>
-      </w:r>
-      <w:proofErr w:type="spellEnd"/>
-      <w:r>
-        <w:rPr>
-          <w:rFonts w:ascii="Times New Roman" w:hAnsi="Times New Roman" w:cs="Times New Roman"/>
-          <w:sz w:val="26"/>
-          <w:szCs w:val="26"/>
-        </w:rPr>
-        <w:t xml:space="preserve"> 1 </w:t>
-      </w:r>
-      <w:proofErr w:type="spellStart"/>
-      <w:r>
-        <w:rPr>
-          <w:rFonts w:ascii="Times New Roman" w:hAnsi="Times New Roman" w:cs="Times New Roman"/>
-          <w:sz w:val="26"/>
-          <w:szCs w:val="26"/>
-        </w:rPr>
-        <w:t>sô</w:t>
-      </w:r>
-      <w:proofErr w:type="spellEnd"/>
-      <w:r>
-        <w:rPr>
-          <w:rFonts w:ascii="Times New Roman" w:hAnsi="Times New Roman" w:cs="Times New Roman"/>
-          <w:sz w:val="26"/>
-          <w:szCs w:val="26"/>
-        </w:rPr>
-        <w:t xml:space="preserve">́ </w:t>
-      </w:r>
-      <w:proofErr w:type="spellStart"/>
-      <w:r>
-        <w:rPr>
-          <w:rFonts w:ascii="Times New Roman" w:hAnsi="Times New Roman" w:cs="Times New Roman"/>
-          <w:sz w:val="26"/>
-          <w:szCs w:val="26"/>
-        </w:rPr>
-        <w:t>trang</w:t>
-      </w:r>
-      <w:proofErr w:type="spellEnd"/>
-      <w:r>
-        <w:rPr>
-          <w:rFonts w:ascii="Times New Roman" w:hAnsi="Times New Roman" w:cs="Times New Roman"/>
-          <w:sz w:val="26"/>
-          <w:szCs w:val="26"/>
-        </w:rPr>
-        <w:t xml:space="preserve"> </w:t>
-      </w:r>
-      <w:proofErr w:type="spellStart"/>
-      <w:r>
-        <w:rPr>
-          <w:rFonts w:ascii="Times New Roman" w:hAnsi="Times New Roman" w:cs="Times New Roman"/>
-          <w:sz w:val="26"/>
-          <w:szCs w:val="26"/>
-        </w:rPr>
-        <w:t>cần</w:t>
-      </w:r>
-      <w:proofErr w:type="spellEnd"/>
-      <w:r>
-        <w:rPr>
-          <w:rFonts w:ascii="Times New Roman" w:hAnsi="Times New Roman" w:cs="Times New Roman"/>
-          <w:sz w:val="26"/>
-          <w:szCs w:val="26"/>
-        </w:rPr>
-        <w:t xml:space="preserve"> crawl: 1 </w:t>
-      </w:r>
-      <w:proofErr w:type="spellStart"/>
-      <w:r>
-        <w:rPr>
-          <w:rFonts w:ascii="Times New Roman" w:hAnsi="Times New Roman" w:cs="Times New Roman"/>
-          <w:sz w:val="26"/>
-          <w:szCs w:val="26"/>
-        </w:rPr>
-        <w:t>sô</w:t>
-      </w:r>
-      <w:proofErr w:type="spellEnd"/>
-      <w:r>
-        <w:rPr>
-          <w:rFonts w:ascii="Times New Roman" w:hAnsi="Times New Roman" w:cs="Times New Roman"/>
-          <w:sz w:val="26"/>
-          <w:szCs w:val="26"/>
-        </w:rPr>
-        <w:t xml:space="preserve">́ child là lá (sẽ bị </w:t>
-      </w:r>
-      <w:proofErr w:type="spellStart"/>
-      <w:r>
-        <w:rPr>
-          <w:rFonts w:ascii="Times New Roman" w:hAnsi="Times New Roman" w:cs="Times New Roman"/>
-          <w:sz w:val="26"/>
-          <w:szCs w:val="26"/>
-        </w:rPr>
-        <w:t>mất</w:t>
-      </w:r>
-      <w:proofErr w:type="spellEnd"/>
-      <w:r>
-        <w:rPr>
-          <w:rFonts w:ascii="Times New Roman" w:hAnsi="Times New Roman" w:cs="Times New Roman"/>
-          <w:sz w:val="26"/>
-          <w:szCs w:val="26"/>
-        </w:rPr>
-        <w:t xml:space="preserve"> </w:t>
-      </w:r>
-      <w:proofErr w:type="spellStart"/>
-      <w:r>
-        <w:rPr>
-          <w:rFonts w:ascii="Times New Roman" w:hAnsi="Times New Roman" w:cs="Times New Roman"/>
-          <w:sz w:val="26"/>
-          <w:szCs w:val="26"/>
-        </w:rPr>
-        <w:t>đi</w:t>
-      </w:r>
-      <w:proofErr w:type="spellEnd"/>
-      <w:r>
-        <w:rPr>
-          <w:rFonts w:ascii="Times New Roman" w:hAnsi="Times New Roman" w:cs="Times New Roman"/>
-          <w:sz w:val="26"/>
-          <w:szCs w:val="26"/>
-        </w:rPr>
-        <w:t xml:space="preserve"> </w:t>
-      </w:r>
-      <w:proofErr w:type="spellStart"/>
-      <w:r>
-        <w:rPr>
-          <w:rFonts w:ascii="Times New Roman" w:hAnsi="Times New Roman" w:cs="Times New Roman"/>
-          <w:sz w:val="26"/>
-          <w:szCs w:val="26"/>
-        </w:rPr>
-        <w:t>thành</w:t>
-      </w:r>
-      <w:proofErr w:type="spellEnd"/>
-      <w:r>
-        <w:rPr>
-          <w:rFonts w:ascii="Times New Roman" w:hAnsi="Times New Roman" w:cs="Times New Roman"/>
-          <w:sz w:val="26"/>
-          <w:szCs w:val="26"/>
-        </w:rPr>
-        <w:t xml:space="preserve"> </w:t>
-      </w:r>
-      <w:proofErr w:type="spellStart"/>
-      <w:r>
-        <w:rPr>
-          <w:rFonts w:ascii="Times New Roman" w:hAnsi="Times New Roman" w:cs="Times New Roman"/>
-          <w:sz w:val="26"/>
-          <w:szCs w:val="26"/>
-        </w:rPr>
-        <w:t>phần</w:t>
-      </w:r>
-      <w:proofErr w:type="spellEnd"/>
-      <w:r>
-        <w:rPr>
-          <w:rFonts w:ascii="Times New Roman" w:hAnsi="Times New Roman" w:cs="Times New Roman"/>
-          <w:sz w:val="26"/>
-          <w:szCs w:val="26"/>
-        </w:rPr>
-        <w:t xml:space="preserve"> child), 1 </w:t>
-      </w:r>
-      <w:proofErr w:type="spellStart"/>
-      <w:r>
-        <w:rPr>
-          <w:rFonts w:ascii="Times New Roman" w:hAnsi="Times New Roman" w:cs="Times New Roman"/>
-          <w:sz w:val="26"/>
-          <w:szCs w:val="26"/>
-        </w:rPr>
-        <w:t>sô</w:t>
-      </w:r>
-      <w:proofErr w:type="spellEnd"/>
-      <w:r>
-        <w:rPr>
-          <w:rFonts w:ascii="Times New Roman" w:hAnsi="Times New Roman" w:cs="Times New Roman"/>
-          <w:sz w:val="26"/>
-          <w:szCs w:val="26"/>
-        </w:rPr>
-        <w:t xml:space="preserve">́ </w:t>
-      </w:r>
-      <w:proofErr w:type="spellStart"/>
-      <w:r>
-        <w:rPr>
-          <w:rFonts w:ascii="Times New Roman" w:hAnsi="Times New Roman" w:cs="Times New Roman"/>
-          <w:sz w:val="26"/>
-          <w:szCs w:val="26"/>
-        </w:rPr>
-        <w:t>lại</w:t>
-      </w:r>
-      <w:proofErr w:type="spellEnd"/>
-      <w:r>
-        <w:rPr>
-          <w:rFonts w:ascii="Times New Roman" w:hAnsi="Times New Roman" w:cs="Times New Roman"/>
-          <w:sz w:val="26"/>
-          <w:szCs w:val="26"/>
-        </w:rPr>
-        <w:t xml:space="preserve"> </w:t>
-      </w:r>
-      <w:proofErr w:type="spellStart"/>
-      <w:r>
-        <w:rPr>
-          <w:rFonts w:ascii="Times New Roman" w:hAnsi="Times New Roman" w:cs="Times New Roman"/>
-          <w:sz w:val="26"/>
-          <w:szCs w:val="26"/>
-        </w:rPr>
-        <w:t>khuyết</w:t>
-      </w:r>
-      <w:proofErr w:type="spellEnd"/>
-      <w:r>
-        <w:rPr>
-          <w:rFonts w:ascii="Times New Roman" w:hAnsi="Times New Roman" w:cs="Times New Roman"/>
-          <w:sz w:val="26"/>
-          <w:szCs w:val="26"/>
-        </w:rPr>
-        <w:t xml:space="preserve"> </w:t>
-      </w:r>
-      <w:proofErr w:type="spellStart"/>
-      <w:r>
-        <w:rPr>
-          <w:rFonts w:ascii="Times New Roman" w:hAnsi="Times New Roman" w:cs="Times New Roman"/>
-          <w:sz w:val="26"/>
-          <w:szCs w:val="26"/>
-        </w:rPr>
-        <w:t>thành</w:t>
-      </w:r>
-      <w:proofErr w:type="spellEnd"/>
-      <w:r>
-        <w:rPr>
-          <w:rFonts w:ascii="Times New Roman" w:hAnsi="Times New Roman" w:cs="Times New Roman"/>
-          <w:sz w:val="26"/>
-          <w:szCs w:val="26"/>
-        </w:rPr>
-        <w:t xml:space="preserve"> </w:t>
-      </w:r>
-      <w:proofErr w:type="spellStart"/>
-      <w:r>
-        <w:rPr>
-          <w:rFonts w:ascii="Times New Roman" w:hAnsi="Times New Roman" w:cs="Times New Roman"/>
-          <w:sz w:val="26"/>
-          <w:szCs w:val="26"/>
-        </w:rPr>
-        <w:t>phần</w:t>
-      </w:r>
-      <w:proofErr w:type="spellEnd"/>
-      <w:r>
-        <w:rPr>
-          <w:rFonts w:ascii="Times New Roman" w:hAnsi="Times New Roman" w:cs="Times New Roman"/>
-          <w:sz w:val="26"/>
-          <w:szCs w:val="26"/>
-        </w:rPr>
-        <w:t xml:space="preserve"> parent </w:t>
-      </w:r>
-      <w:proofErr w:type="spellStart"/>
-      <w:r>
-        <w:rPr>
-          <w:rFonts w:ascii="Times New Roman" w:hAnsi="Times New Roman" w:cs="Times New Roman"/>
-          <w:sz w:val="26"/>
-          <w:szCs w:val="26"/>
-        </w:rPr>
-        <w:t>hoặc</w:t>
-      </w:r>
-      <w:proofErr w:type="spellEnd"/>
-      <w:r>
-        <w:rPr>
-          <w:rFonts w:ascii="Times New Roman" w:hAnsi="Times New Roman" w:cs="Times New Roman"/>
-          <w:sz w:val="26"/>
-          <w:szCs w:val="26"/>
-        </w:rPr>
-        <w:t xml:space="preserve"> alternative label, </w:t>
-      </w:r>
-      <w:proofErr w:type="spellStart"/>
-      <w:r>
-        <w:rPr>
-          <w:rFonts w:ascii="Times New Roman" w:hAnsi="Times New Roman" w:cs="Times New Roman"/>
-          <w:sz w:val="26"/>
-          <w:szCs w:val="26"/>
-        </w:rPr>
-        <w:t>khiến</w:t>
-      </w:r>
-      <w:proofErr w:type="spellEnd"/>
-      <w:r>
-        <w:rPr>
-          <w:rFonts w:ascii="Times New Roman" w:hAnsi="Times New Roman" w:cs="Times New Roman"/>
-          <w:sz w:val="26"/>
-          <w:szCs w:val="26"/>
-        </w:rPr>
-        <w:t xml:space="preserve"> </w:t>
-      </w:r>
-      <w:proofErr w:type="spellStart"/>
-      <w:r>
-        <w:rPr>
-          <w:rFonts w:ascii="Times New Roman" w:hAnsi="Times New Roman" w:cs="Times New Roman"/>
-          <w:sz w:val="26"/>
-          <w:szCs w:val="26"/>
-        </w:rPr>
-        <w:t>cho</w:t>
-      </w:r>
-      <w:proofErr w:type="spellEnd"/>
-      <w:r>
-        <w:rPr>
-          <w:rFonts w:ascii="Times New Roman" w:hAnsi="Times New Roman" w:cs="Times New Roman"/>
-          <w:sz w:val="26"/>
-          <w:szCs w:val="26"/>
-        </w:rPr>
-        <w:t xml:space="preserve"> </w:t>
-      </w:r>
-      <w:proofErr w:type="spellStart"/>
-      <w:r>
-        <w:rPr>
-          <w:rFonts w:ascii="Times New Roman" w:hAnsi="Times New Roman" w:cs="Times New Roman"/>
-          <w:sz w:val="26"/>
-          <w:szCs w:val="26"/>
-        </w:rPr>
-        <w:t>việc</w:t>
-      </w:r>
-      <w:proofErr w:type="spellEnd"/>
-      <w:r>
-        <w:rPr>
-          <w:rFonts w:ascii="Times New Roman" w:hAnsi="Times New Roman" w:cs="Times New Roman"/>
-          <w:sz w:val="26"/>
-          <w:szCs w:val="26"/>
-        </w:rPr>
-        <w:t xml:space="preserve"> </w:t>
-      </w:r>
-      <w:proofErr w:type="spellStart"/>
-      <w:r>
-        <w:rPr>
-          <w:rFonts w:ascii="Times New Roman" w:hAnsi="Times New Roman" w:cs="Times New Roman"/>
-          <w:sz w:val="26"/>
-          <w:szCs w:val="26"/>
-        </w:rPr>
-        <w:t>phân</w:t>
-      </w:r>
-      <w:proofErr w:type="spellEnd"/>
-      <w:r>
-        <w:rPr>
-          <w:rFonts w:ascii="Times New Roman" w:hAnsi="Times New Roman" w:cs="Times New Roman"/>
-          <w:sz w:val="26"/>
-          <w:szCs w:val="26"/>
-        </w:rPr>
-        <w:t xml:space="preserve"> </w:t>
-      </w:r>
-      <w:proofErr w:type="spellStart"/>
-      <w:r>
-        <w:rPr>
-          <w:rFonts w:ascii="Times New Roman" w:hAnsi="Times New Roman" w:cs="Times New Roman"/>
-          <w:sz w:val="26"/>
-          <w:szCs w:val="26"/>
-        </w:rPr>
-        <w:t>biệt</w:t>
-      </w:r>
-      <w:proofErr w:type="spellEnd"/>
-      <w:r>
-        <w:rPr>
-          <w:rFonts w:ascii="Times New Roman" w:hAnsi="Times New Roman" w:cs="Times New Roman"/>
-          <w:sz w:val="26"/>
-          <w:szCs w:val="26"/>
-        </w:rPr>
-        <w:t xml:space="preserve"> </w:t>
-      </w:r>
-      <w:proofErr w:type="spellStart"/>
-      <w:r>
-        <w:rPr>
-          <w:rFonts w:ascii="Times New Roman" w:hAnsi="Times New Roman" w:cs="Times New Roman"/>
-          <w:sz w:val="26"/>
-          <w:szCs w:val="26"/>
-        </w:rPr>
-        <w:t>trơ</w:t>
-      </w:r>
-      <w:proofErr w:type="spellEnd"/>
-      <w:r>
-        <w:rPr>
-          <w:rFonts w:ascii="Times New Roman" w:hAnsi="Times New Roman" w:cs="Times New Roman"/>
-          <w:sz w:val="26"/>
-          <w:szCs w:val="26"/>
-        </w:rPr>
-        <w:t xml:space="preserve">̉ </w:t>
-      </w:r>
-      <w:proofErr w:type="spellStart"/>
-      <w:r>
-        <w:rPr>
-          <w:rFonts w:ascii="Times New Roman" w:hAnsi="Times New Roman" w:cs="Times New Roman"/>
-          <w:sz w:val="26"/>
-          <w:szCs w:val="26"/>
-        </w:rPr>
-        <w:t>nên</w:t>
-      </w:r>
-      <w:proofErr w:type="spellEnd"/>
-      <w:r>
-        <w:rPr>
-          <w:rFonts w:ascii="Times New Roman" w:hAnsi="Times New Roman" w:cs="Times New Roman"/>
-          <w:sz w:val="26"/>
-          <w:szCs w:val="26"/>
-        </w:rPr>
-        <w:t xml:space="preserve"> </w:t>
-      </w:r>
-      <w:proofErr w:type="spellStart"/>
-      <w:r>
-        <w:rPr>
-          <w:rFonts w:ascii="Times New Roman" w:hAnsi="Times New Roman" w:cs="Times New Roman"/>
-          <w:sz w:val="26"/>
-          <w:szCs w:val="26"/>
-        </w:rPr>
-        <w:t>rất</w:t>
-      </w:r>
-      <w:proofErr w:type="spellEnd"/>
-      <w:r>
-        <w:rPr>
-          <w:rFonts w:ascii="Times New Roman" w:hAnsi="Times New Roman" w:cs="Times New Roman"/>
-          <w:sz w:val="26"/>
-          <w:szCs w:val="26"/>
-        </w:rPr>
-        <w:t xml:space="preserve"> </w:t>
-      </w:r>
-      <w:proofErr w:type="spellStart"/>
-      <w:r>
-        <w:rPr>
-          <w:rFonts w:ascii="Times New Roman" w:hAnsi="Times New Roman" w:cs="Times New Roman"/>
-          <w:sz w:val="26"/>
-          <w:szCs w:val="26"/>
-        </w:rPr>
-        <w:t>kho</w:t>
-      </w:r>
-      <w:proofErr w:type="spellEnd"/>
-      <w:r>
-        <w:rPr>
-          <w:rFonts w:ascii="Times New Roman" w:hAnsi="Times New Roman" w:cs="Times New Roman"/>
-          <w:sz w:val="26"/>
-          <w:szCs w:val="26"/>
-        </w:rPr>
-        <w:t xml:space="preserve">́ </w:t>
-      </w:r>
-      <w:proofErr w:type="spellStart"/>
-      <w:r>
-        <w:rPr>
-          <w:rFonts w:ascii="Times New Roman" w:hAnsi="Times New Roman" w:cs="Times New Roman"/>
-          <w:sz w:val="26"/>
-          <w:szCs w:val="26"/>
-        </w:rPr>
-        <w:t>khăn</w:t>
-      </w:r>
-      <w:proofErr w:type="spellEnd"/>
-    </w:p>
-    <w:p>
-      <w:pPr>
-        <w:pStyle w:val="oancuaDanhsach"/>
-        <w:ind w:left="990" w:firstLine="450"/>
-        <w:rPr>
-          <w:rFonts w:ascii="Times New Roman" w:hAnsi="Times New Roman" w:cs="Times New Roman"/>
-          <w:sz w:val="26"/>
-          <w:szCs w:val="26"/>
-        </w:rPr>
-      </w:pPr>
-      <w:r>
-        <w:rPr>
-          <w:noProof/>
-        </w:rPr>
-        <w:lastRenderedPageBreak/>
-        <w:drawing>
-          <wp:anchor distT="0" distB="0" distL="114300" distR="114300" simplePos="0" relativeHeight="251665408" behindDoc="0" locked="0" layoutInCell="1" allowOverlap="1" wp14:anchorId="163BDFD5" wp14:editId="21A72C8D">
-            <wp:simplePos x="0" y="0"/>
-            <wp:positionH relativeFrom="margin">
-              <wp:align>center</wp:align>
-            </wp:positionH>
-            <wp:positionV relativeFrom="paragraph">
-              <wp:posOffset>0</wp:posOffset>
-            </wp:positionV>
-            <wp:extent cx="5518150" cy="3195955"/>
-            <wp:effectExtent l="0" t="0" r="6350" b="4445"/>
-            <wp:wrapSquare wrapText="bothSides"/>
-            <wp:docPr id="9" name="Hình ảnh 9"/>
-            <wp:cNvGraphicFramePr>
-              <a:graphicFrameLocks xmlns:a="http://schemas.openxmlformats.org/drawingml/2006/main" noChangeAspect="1"/>
-            </wp:cNvGraphicFramePr>
-            <a:graphic xmlns:a="http://schemas.openxmlformats.org/drawingml/2006/main">
-              <a:graphicData uri="http://schemas.openxmlformats.org/drawingml/2006/picture">
-                <pic:pic xmlns:pic="http://schemas.openxmlformats.org/drawingml/2006/picture">
-                  <pic:nvPicPr>
-                    <pic:cNvPr id="1" name=""/>
-                    <pic:cNvPicPr/>
-                  </pic:nvPicPr>
-                  <pic:blipFill>
-                    <a:blip r:embed="rId18">
-                      <a:extLst>
-                        <a:ext uri="{28A0092B-C50C-407E-A947-70E740481C1C}">
-                          <a14:useLocalDpi xmlns:a14="http://schemas.microsoft.com/office/drawing/2010/main" val="0"/>
-                        </a:ext>
-                      </a:extLst>
-                    </a:blip>
-                    <a:stretch>
-                      <a:fillRect/>
-                    </a:stretch>
-                  </pic:blipFill>
-                  <pic:spPr>
-                    <a:xfrm>
-                      <a:off x="0" y="0"/>
-                      <a:ext cx="5518150" cy="3195955"/>
-                    </a:xfrm>
-                    <a:prstGeom prst="rect">
-                      <a:avLst/>
-                    </a:prstGeom>
-                  </pic:spPr>
-                </pic:pic>
-              </a:graphicData>
-            </a:graphic>
-            <wp14:sizeRelH relativeFrom="margin">
-              <wp14:pctWidth>0</wp14:pctWidth>
-            </wp14:sizeRelH>
-            <wp14:sizeRelV relativeFrom="margin">
-              <wp14:pctHeight>0</wp14:pctHeight>
-            </wp14:sizeRelV>
-          </wp:anchor>
-        </w:drawing>
-      </w:r>
-    </w:p>
-    <w:p>
-      <w:pPr>
-        <w:rPr>
-          <w:i/>
-          <w:color w:val="000000" w:themeColor="text1"/>
-        </w:rPr>
-      </w:pPr>
-    </w:p>
-    <w:p>
-      <w:pPr>
-        <w:rPr>
-          <w:rFonts w:ascii="Consolas" w:eastAsia="Times New Roman" w:hAnsi="Consolas" w:cs="Times New Roman"/>
-          <w:i/>
-          <w:color w:val="000000" w:themeColor="text1"/>
-          <w:sz w:val="21"/>
-          <w:szCs w:val="21"/>
-        </w:rPr>
-      </w:pPr>
-      <w:r>
-        <w:rPr>
-          <w:rFonts w:ascii="Consolas" w:eastAsia="Times New Roman" w:hAnsi="Consolas" w:cs="Times New Roman"/>
-          <w:i/>
-          <w:color w:val="000000" w:themeColor="text1"/>
-          <w:sz w:val="21"/>
-          <w:szCs w:val="21"/>
-        </w:rPr>
-        <w:tab/>
-      </w:r>
-      <w:r>
-        <w:rPr>
-          <w:rFonts w:ascii="Consolas" w:eastAsia="Times New Roman" w:hAnsi="Consolas" w:cs="Times New Roman"/>
-          <w:i/>
-          <w:color w:val="000000" w:themeColor="text1"/>
-          <w:sz w:val="21"/>
-          <w:szCs w:val="21"/>
-        </w:rPr>
-        <w:tab/>
-      </w:r>
-    </w:p>
-    <w:p>
-      <w:pPr>
-        <w:rPr>
-          <w:rFonts w:ascii="Times New Roman" w:hAnsi="Times New Roman" w:cs="Times New Roman"/>
-          <w:sz w:val="26"/>
-          <w:szCs w:val="26"/>
-        </w:rPr>
-      </w:pPr>
-      <w:r>
-        <w:rPr>
-          <w:noProof/>
-        </w:rPr>
-        <w:drawing>
-          <wp:anchor distT="0" distB="0" distL="114300" distR="114300" simplePos="0" relativeHeight="251669504" behindDoc="1" locked="0" layoutInCell="1" allowOverlap="1" wp14:anchorId="46C3F602" wp14:editId="3CE8B1E3">
-            <wp:simplePos x="0" y="0"/>
-            <wp:positionH relativeFrom="margin">
-              <wp:align>right</wp:align>
-            </wp:positionH>
-            <wp:positionV relativeFrom="paragraph">
-              <wp:posOffset>271145</wp:posOffset>
-            </wp:positionV>
-            <wp:extent cx="5943600" cy="2112645"/>
-            <wp:effectExtent l="0" t="0" r="0" b="1905"/>
-            <wp:wrapTight wrapText="bothSides">
-              <wp:wrapPolygon edited="0">
-                <wp:start x="0" y="0"/>
-                <wp:lineTo x="0" y="21425"/>
-                <wp:lineTo x="21531" y="21425"/>
-                <wp:lineTo x="21531" y="0"/>
-                <wp:lineTo x="0" y="0"/>
-              </wp:wrapPolygon>
-            </wp:wrapTight>
-            <wp:docPr id="12" name="Hình ảnh 12"/>
-            <wp:cNvGraphicFramePr>
-              <a:graphicFrameLocks xmlns:a="http://schemas.openxmlformats.org/drawingml/2006/main" noChangeAspect="1"/>
-            </wp:cNvGraphicFramePr>
-            <a:graphic xmlns:a="http://schemas.openxmlformats.org/drawingml/2006/main">
-              <a:graphicData uri="http://schemas.openxmlformats.org/drawingml/2006/picture">
-                <pic:pic xmlns:pic="http://schemas.openxmlformats.org/drawingml/2006/picture">
-                  <pic:nvPicPr>
-                    <pic:cNvPr id="1" name=""/>
-                    <pic:cNvPicPr/>
-                  </pic:nvPicPr>
-                  <pic:blipFill>
-                    <a:blip r:embed="rId19">
-                      <a:extLst>
-                        <a:ext uri="{28A0092B-C50C-407E-A947-70E740481C1C}">
-                          <a14:useLocalDpi xmlns:a14="http://schemas.microsoft.com/office/drawing/2010/main" val="0"/>
-                        </a:ext>
-                      </a:extLst>
-                    </a:blip>
-                    <a:stretch>
-                      <a:fillRect/>
-                    </a:stretch>
-                  </pic:blipFill>
-                  <pic:spPr>
-                    <a:xfrm>
-                      <a:off x="0" y="0"/>
-                      <a:ext cx="5943600" cy="2112645"/>
-                    </a:xfrm>
-                    <a:prstGeom prst="rect">
-                      <a:avLst/>
-                    </a:prstGeom>
-                  </pic:spPr>
-                </pic:pic>
-              </a:graphicData>
-            </a:graphic>
-          </wp:anchor>
-        </w:drawing>
-      </w:r>
-    </w:p>
-    <w:p>
-      <w:pPr>
-        <w:rPr>
-          <w:rFonts w:ascii="Times New Roman" w:hAnsi="Times New Roman" w:cs="Times New Roman"/>
-          <w:sz w:val="26"/>
-          <w:szCs w:val="26"/>
-        </w:rPr>
-      </w:pPr>
-    </w:p>
-    <w:p>
-      <w:pPr>
-        <w:rPr>
-          <w:rFonts w:ascii="Times New Roman" w:hAnsi="Times New Roman" w:cs="Times New Roman"/>
-          <w:sz w:val="26"/>
-          <w:szCs w:val="26"/>
-        </w:rPr>
-      </w:pPr>
-    </w:p>
-    <w:p>
-      <w:pPr>
-        <w:rPr>
-          <w:rFonts w:ascii="Times New Roman" w:hAnsi="Times New Roman" w:cs="Times New Roman"/>
-          <w:sz w:val="26"/>
-          <w:szCs w:val="26"/>
-        </w:rPr>
-      </w:pPr>
-    </w:p>
-    <w:p>
-      <w:pPr>
-        <w:rPr>
-          <w:rFonts w:ascii="Times New Roman" w:hAnsi="Times New Roman" w:cs="Times New Roman"/>
-          <w:sz w:val="26"/>
-          <w:szCs w:val="26"/>
-        </w:rPr>
-      </w:pPr>
-    </w:p>
-    <w:p>
-      <w:pPr>
-        <w:jc w:val="center"/>
-        <w:rPr>
-          <w:rFonts w:ascii="Times New Roman" w:hAnsi="Times New Roman" w:cs="Times New Roman"/>
-          <w:sz w:val="26"/>
-          <w:szCs w:val="26"/>
-        </w:rPr>
-      </w:pPr>
-    </w:p>
-    <w:p>
-      <w:pPr>
-        <w:rPr>
-          <w:rFonts w:ascii="Times New Roman" w:hAnsi="Times New Roman" w:cs="Times New Roman"/>
-          <w:sz w:val="26"/>
-          <w:szCs w:val="26"/>
-        </w:rPr>
-      </w:pPr>
-    </w:p>
-    <w:p>
-      <w:pPr>
-        <w:rPr>
-          <w:rFonts w:ascii="Times New Roman" w:hAnsi="Times New Roman" w:cs="Times New Roman"/>
-          <w:sz w:val="26"/>
-          <w:szCs w:val="26"/>
-        </w:rPr>
-      </w:pPr>
-    </w:p>
-    <w:p>
-      <w:pPr>
-        <w:rPr>
-          <w:rFonts w:ascii="Times New Roman" w:hAnsi="Times New Roman" w:cs="Times New Roman"/>
-          <w:sz w:val="26"/>
-          <w:szCs w:val="26"/>
-        </w:rPr>
-      </w:pPr>
-    </w:p>
-    <w:p>
-      <w:pPr>
-        <w:rPr>
-          <w:rFonts w:ascii="Times New Roman" w:hAnsi="Times New Roman" w:cs="Times New Roman"/>
-          <w:sz w:val="26"/>
-          <w:szCs w:val="26"/>
-        </w:rPr>
-      </w:pPr>
-    </w:p>
-    <w:p>
-      <w:pPr>
-        <w:rPr>
-          <w:rFonts w:ascii="Times New Roman" w:hAnsi="Times New Roman" w:cs="Times New Roman"/>
-          <w:sz w:val="26"/>
-          <w:szCs w:val="26"/>
-        </w:rPr>
-      </w:pPr>
-      <w:r>
-        <w:rPr>
-          <w:noProof/>
-        </w:rPr>
-        <w:drawing>
-          <wp:anchor distT="0" distB="0" distL="114300" distR="114300" simplePos="0" relativeHeight="251667456" behindDoc="1" locked="0" layoutInCell="1" allowOverlap="1" wp14:anchorId="2D2193C0" wp14:editId="467041EA">
-            <wp:simplePos x="0" y="0"/>
-            <wp:positionH relativeFrom="margin">
-              <wp:align>right</wp:align>
-            </wp:positionH>
-            <wp:positionV relativeFrom="paragraph">
-              <wp:posOffset>465455</wp:posOffset>
-            </wp:positionV>
-            <wp:extent cx="5943600" cy="5734685"/>
-            <wp:effectExtent l="0" t="0" r="0" b="0"/>
-            <wp:wrapTight wrapText="bothSides">
-              <wp:wrapPolygon edited="0">
-                <wp:start x="0" y="0"/>
-                <wp:lineTo x="0" y="21526"/>
-                <wp:lineTo x="21531" y="21526"/>
-                <wp:lineTo x="21531" y="0"/>
-                <wp:lineTo x="0" y="0"/>
-              </wp:wrapPolygon>
-            </wp:wrapTight>
-            <wp:docPr id="11" name="Hình ảnh 11"/>
-            <wp:cNvGraphicFramePr>
-              <a:graphicFrameLocks xmlns:a="http://schemas.openxmlformats.org/drawingml/2006/main" noChangeAspect="1"/>
-            </wp:cNvGraphicFramePr>
-            <a:graphic xmlns:a="http://schemas.openxmlformats.org/drawingml/2006/main">
-              <a:graphicData uri="http://schemas.openxmlformats.org/drawingml/2006/picture">
-                <pic:pic xmlns:pic="http://schemas.openxmlformats.org/drawingml/2006/picture">
-                  <pic:nvPicPr>
-                    <pic:cNvPr id="1" name=""/>
-                    <pic:cNvPicPr/>
-                  </pic:nvPicPr>
-                  <pic:blipFill>
-                    <a:blip r:embed="rId20">
-                      <a:extLst>
-                        <a:ext uri="{28A0092B-C50C-407E-A947-70E740481C1C}">
-                          <a14:useLocalDpi xmlns:a14="http://schemas.microsoft.com/office/drawing/2010/main" val="0"/>
-                        </a:ext>
-                      </a:extLst>
-                    </a:blip>
-                    <a:stretch>
-                      <a:fillRect/>
-                    </a:stretch>
-                  </pic:blipFill>
-                  <pic:spPr>
-                    <a:xfrm>
-                      <a:off x="0" y="0"/>
-                      <a:ext cx="5943600" cy="5734685"/>
-                    </a:xfrm>
-                    <a:prstGeom prst="rect">
-                      <a:avLst/>
-                    </a:prstGeom>
-                  </pic:spPr>
-                </pic:pic>
-              </a:graphicData>
-            </a:graphic>
-          </wp:anchor>
-        </w:drawing>
-      </w:r>
-    </w:p>
-    <w:p>
-      <w:pPr>
-        <w:rPr>
-          <w:rFonts w:ascii="Times New Roman" w:hAnsi="Times New Roman" w:cs="Times New Roman"/>
-          <w:sz w:val="26"/>
-          <w:szCs w:val="26"/>
-        </w:rPr>
-      </w:pPr>
-    </w:p>
-    <w:p>
-      <w:pPr>
         <w:rPr>
           <w:rFonts w:ascii="Times New Roman" w:hAnsi="Times New Roman" w:cs="Times New Roman"/>
           <w:sz w:val="26"/>
@@ -16589,7 +14338,7 @@
       </w:pPr>
     </w:p>
     <w:sectPr>
-      <w:footerReference w:type="default" r:id="rId21"/>
+      <w:footerReference w:type="default" r:id="rId16"/>
       <w:pgSz w:w="12240" w:h="15840"/>
       <w:pgMar w:top="1440" w:right="1440" w:bottom="1440" w:left="1440" w:header="720" w:footer="720" w:gutter="0"/>
       <w:pgBorders w:display="firstPage" w:offsetFrom="page">

</xml_diff>